<commit_message>
corrected report and calc file
</commit_message>
<xml_diff>
--- a/Semester 1/Autonomous Systems Control Theory Fundamentals/Lab 3 - Assessment of the quality of regulation and stability of linear continuous ACS/Report.docx
+++ b/Semester 1/Autonomous Systems Control Theory Fundamentals/Lab 3 - Assessment of the quality of regulation and stability of linear continuous ACS/Report.docx
@@ -1,6 +1,6 @@
 
 <file path=word/document.xml><?xml version="1.0" encoding="utf-8"?>
-<w:document xmlns:wpc="http://schemas.microsoft.com/office/word/2010/wordprocessingCanvas" xmlns:cx="http://schemas.microsoft.com/office/drawing/2014/chartex" xmlns:cx1="http://schemas.microsoft.com/office/drawing/2015/9/8/chartex" xmlns:cx2="http://schemas.microsoft.com/office/drawing/2015/10/21/chartex" xmlns:cx3="http://schemas.microsoft.com/office/drawing/2016/5/9/chartex" xmlns:cx4="http://schemas.microsoft.com/office/drawing/2016/5/10/chartex" xmlns:cx5="http://schemas.microsoft.com/office/drawing/2016/5/11/chartex" xmlns:cx6="http://schemas.microsoft.com/office/drawing/2016/5/12/chartex" xmlns:cx7="http://schemas.microsoft.com/office/drawing/2016/5/13/chartex" xmlns:cx8="http://schemas.microsoft.com/office/drawing/2016/5/14/chartex" xmlns:mc="http://schemas.openxmlformats.org/markup-compatibility/2006" xmlns:aink="http://schemas.microsoft.com/office/drawing/2016/ink" xmlns:am3d="http://schemas.microsoft.com/office/drawing/2017/model3d" xmlns:o="urn:schemas-microsoft-com:office:office" xmlns:oel="http://schemas.microsoft.com/office/2019/extlst" xmlns:r="http://schemas.openxmlformats.org/officeDocument/2006/relationships" xmlns:m="http://schemas.openxmlformats.org/officeDocument/2006/math" xmlns:v="urn:schemas-microsoft-com:vml" xmlns:wp14="http://schemas.microsoft.com/office/word/2010/wordprocessingDrawing" xmlns:wp="http://schemas.openxmlformats.org/drawingml/2006/wordprocessingDrawing" xmlns:w10="urn:schemas-microsoft-com:office:word" xmlns:w="http://schemas.openxmlformats.org/wordprocessingml/2006/main" xmlns:w14="http://schemas.microsoft.com/office/word/2010/wordml" xmlns:w15="http://schemas.microsoft.com/office/word/2012/wordml" xmlns:w16cex="http://schemas.microsoft.com/office/word/2018/wordml/cex" xmlns:w16cid="http://schemas.microsoft.com/office/word/2016/wordml/cid" xmlns:w16="http://schemas.microsoft.com/office/word/2018/wordml" xmlns:w16sdtdh="http://schemas.microsoft.com/office/word/2020/wordml/sdtdatahash" xmlns:w16se="http://schemas.microsoft.com/office/word/2015/wordml/symex" xmlns:wpg="http://schemas.microsoft.com/office/word/2010/wordprocessingGroup" xmlns:wpi="http://schemas.microsoft.com/office/word/2010/wordprocessingInk" xmlns:wne="http://schemas.microsoft.com/office/word/2006/wordml" xmlns:wps="http://schemas.microsoft.com/office/word/2010/wordprocessingShape" mc:Ignorable="w14 w15 w16se w16cid w16 w16cex w16sdtdh wp14">
+<w:document xmlns:wpc="http://schemas.microsoft.com/office/word/2010/wordprocessingCanvas" xmlns:cx="http://schemas.microsoft.com/office/drawing/2014/chartex" xmlns:cx1="http://schemas.microsoft.com/office/drawing/2015/9/8/chartex" xmlns:cx2="http://schemas.microsoft.com/office/drawing/2015/10/21/chartex" xmlns:cx3="http://schemas.microsoft.com/office/drawing/2016/5/9/chartex" xmlns:cx4="http://schemas.microsoft.com/office/drawing/2016/5/10/chartex" xmlns:cx5="http://schemas.microsoft.com/office/drawing/2016/5/11/chartex" xmlns:cx6="http://schemas.microsoft.com/office/drawing/2016/5/12/chartex" xmlns:cx7="http://schemas.microsoft.com/office/drawing/2016/5/13/chartex" xmlns:cx8="http://schemas.microsoft.com/office/drawing/2016/5/14/chartex" xmlns:mc="http://schemas.openxmlformats.org/markup-compatibility/2006" xmlns:aink="http://schemas.microsoft.com/office/drawing/2016/ink" xmlns:am3d="http://schemas.microsoft.com/office/drawing/2017/model3d" xmlns:o="urn:schemas-microsoft-com:office:office" xmlns:r="http://schemas.openxmlformats.org/officeDocument/2006/relationships" xmlns:m="http://schemas.openxmlformats.org/officeDocument/2006/math" xmlns:v="urn:schemas-microsoft-com:vml" xmlns:wp14="http://schemas.microsoft.com/office/word/2010/wordprocessingDrawing" xmlns:wp="http://schemas.openxmlformats.org/drawingml/2006/wordprocessingDrawing" xmlns:w10="urn:schemas-microsoft-com:office:word" xmlns:w="http://schemas.openxmlformats.org/wordprocessingml/2006/main" xmlns:w14="http://schemas.microsoft.com/office/word/2010/wordml" xmlns:w15="http://schemas.microsoft.com/office/word/2012/wordml" xmlns:w16cex="http://schemas.microsoft.com/office/word/2018/wordml/cex" xmlns:w16cid="http://schemas.microsoft.com/office/word/2016/wordml/cid" xmlns:w16="http://schemas.microsoft.com/office/word/2018/wordml" xmlns:w16sdtdh="http://schemas.microsoft.com/office/word/2020/wordml/sdtdatahash" xmlns:w16se="http://schemas.microsoft.com/office/word/2015/wordml/symex" xmlns:wpg="http://schemas.microsoft.com/office/word/2010/wordprocessingGroup" xmlns:wpi="http://schemas.microsoft.com/office/word/2010/wordprocessingInk" xmlns:wne="http://schemas.microsoft.com/office/word/2006/wordml" xmlns:wps="http://schemas.microsoft.com/office/word/2010/wordprocessingShape" mc:Ignorable="w14 w15 w16se w16cid w16 w16cex w16sdtdh wp14">
   <w:body>
     <w:p>
       <w:pPr>
@@ -341,14 +341,14 @@
         <w:spacing w:after="0" w:line="360" w:lineRule="auto"/>
         <w:jc w:val="center"/>
         <w:rPr>
-          <w:rStyle w:val="a4"/>
+          <w:rStyle w:val="a0"/>
           <w:b/>
           <w:bCs/>
         </w:rPr>
       </w:pPr>
       <w:r>
         <w:rPr>
-          <w:rStyle w:val="a4"/>
+          <w:rStyle w:val="a0"/>
           <w:b/>
           <w:bCs/>
         </w:rPr>
@@ -356,7 +356,7 @@
       </w:r>
       <w:r>
         <w:rPr>
-          <w:rStyle w:val="a4"/>
+          <w:rStyle w:val="a0"/>
           <w:b/>
           <w:bCs/>
         </w:rPr>
@@ -364,7 +364,7 @@
       </w:r>
       <w:r>
         <w:rPr>
-          <w:rStyle w:val="a4"/>
+          <w:rStyle w:val="a0"/>
           <w:b/>
           <w:bCs/>
         </w:rPr>
@@ -372,7 +372,7 @@
       </w:r>
       <w:r>
         <w:rPr>
-          <w:rStyle w:val="a4"/>
+          <w:rStyle w:val="a0"/>
           <w:b/>
           <w:bCs/>
         </w:rPr>
@@ -380,7 +380,7 @@
       </w:r>
       <w:r>
         <w:rPr>
-          <w:rStyle w:val="a4"/>
+          <w:rStyle w:val="a0"/>
           <w:b/>
           <w:bCs/>
         </w:rPr>
@@ -388,7 +388,7 @@
       </w:r>
       <w:r>
         <w:rPr>
-          <w:rStyle w:val="a4"/>
+          <w:rStyle w:val="a0"/>
           <w:b/>
           <w:bCs/>
         </w:rPr>
@@ -396,7 +396,7 @@
       </w:r>
       <w:r>
         <w:rPr>
-          <w:rStyle w:val="a4"/>
+          <w:rStyle w:val="a0"/>
           <w:b/>
           <w:bCs/>
         </w:rPr>
@@ -460,7 +460,7 @@
     </w:p>
     <w:p>
       <w:pPr>
-        <w:pStyle w:val="a0"/>
+        <w:pStyle w:val="a"/>
         <w:rPr>
           <w:lang w:eastAsia="ru-RU"/>
         </w:rPr>
@@ -468,7 +468,7 @@
     </w:p>
     <w:p>
       <w:pPr>
-        <w:pStyle w:val="a0"/>
+        <w:pStyle w:val="a"/>
         <w:spacing w:line="240" w:lineRule="auto"/>
         <w:rPr>
           <w:u w:val="single"/>
@@ -531,7 +531,7 @@
     </w:p>
     <w:p>
       <w:pPr>
-        <w:pStyle w:val="a0"/>
+        <w:pStyle w:val="a"/>
         <w:spacing w:line="240" w:lineRule="auto"/>
         <w:rPr>
           <w:vertAlign w:val="superscript"/>
@@ -594,7 +594,7 @@
     </w:p>
     <w:p>
       <w:pPr>
-        <w:pStyle w:val="a0"/>
+        <w:pStyle w:val="a"/>
         <w:ind w:firstLine="709"/>
         <w:rPr>
           <w:vertAlign w:val="superscript"/>
@@ -621,7 +621,7 @@
     </w:p>
     <w:p>
       <w:pPr>
-        <w:pStyle w:val="a0"/>
+        <w:pStyle w:val="a"/>
         <w:spacing w:line="240" w:lineRule="auto"/>
         <w:rPr>
           <w:b/>
@@ -699,7 +699,7 @@
     </w:p>
     <w:p>
       <w:pPr>
-        <w:pStyle w:val="a0"/>
+        <w:pStyle w:val="a"/>
         <w:spacing w:line="240" w:lineRule="auto"/>
         <w:rPr>
           <w:u w:val="single"/>
@@ -827,7 +827,7 @@
     </w:p>
     <w:p>
       <w:pPr>
-        <w:pStyle w:val="a0"/>
+        <w:pStyle w:val="a"/>
         <w:rPr>
           <w:b/>
           <w:bCs/>
@@ -844,7 +844,7 @@
     </w:p>
     <w:p>
       <w:pPr>
-        <w:pStyle w:val="a0"/>
+        <w:pStyle w:val="a"/>
         <w:rPr>
           <w:color w:val="000000"/>
         </w:rPr>
@@ -873,7 +873,7 @@
     </w:p>
     <w:p>
       <w:pPr>
-        <w:pStyle w:val="a0"/>
+        <w:pStyle w:val="a"/>
         <w:rPr>
           <w:b/>
           <w:bCs/>
@@ -889,7 +889,7 @@
     </w:p>
     <w:p>
       <w:pPr>
-        <w:pStyle w:val="a0"/>
+        <w:pStyle w:val="a"/>
       </w:pPr>
       <w:r>
         <w:t>1) задать на свое усмотрение передаточную функцию неизменяемой</w:t>
@@ -915,7 +915,7 @@
     </w:p>
     <w:p>
       <w:pPr>
-        <w:pStyle w:val="a0"/>
+        <w:pStyle w:val="a"/>
       </w:pPr>
       <w:r>
         <w:t>2) с помощью критерия Гурвица определить критическое значение</w:t>
@@ -929,7 +929,7 @@
     </w:p>
     <w:p>
       <w:pPr>
-        <w:pStyle w:val="a0"/>
+        <w:pStyle w:val="a"/>
       </w:pPr>
       <w:r>
         <w:t>3) задать три значения коэффициента П-регулятора, приводящие</w:t>
@@ -943,7 +943,7 @@
     </w:p>
     <w:p>
       <w:pPr>
-        <w:pStyle w:val="a0"/>
+        <w:pStyle w:val="a"/>
       </w:pPr>
       <w:r>
         <w:t>4) для каждого из заданных значений исследовать систему:</w:t>
@@ -951,7 +951,7 @@
     </w:p>
     <w:p>
       <w:pPr>
-        <w:pStyle w:val="a0"/>
+        <w:pStyle w:val="a"/>
         <w:ind w:firstLine="1134"/>
       </w:pPr>
       <w:r>
@@ -960,7 +960,7 @@
     </w:p>
     <w:p>
       <w:pPr>
-        <w:pStyle w:val="a0"/>
+        <w:pStyle w:val="a"/>
         <w:ind w:firstLine="1134"/>
       </w:pPr>
       <w:r>
@@ -969,7 +969,7 @@
     </w:p>
     <w:p>
       <w:pPr>
-        <w:pStyle w:val="a0"/>
+        <w:pStyle w:val="a"/>
         <w:ind w:firstLine="1134"/>
       </w:pPr>
       <w:r>
@@ -978,7 +978,7 @@
     </w:p>
     <w:p>
       <w:pPr>
-        <w:pStyle w:val="a0"/>
+        <w:pStyle w:val="a"/>
         <w:ind w:firstLine="1134"/>
       </w:pPr>
       <w:r>
@@ -987,7 +987,7 @@
     </w:p>
     <w:p>
       <w:pPr>
-        <w:pStyle w:val="a0"/>
+        <w:pStyle w:val="a"/>
       </w:pPr>
       <w:r>
         <w:t>5) оценить качество работы исследуемой системы в устойчивом</w:t>
@@ -1001,7 +1001,7 @@
     </w:p>
     <w:p>
       <w:pPr>
-        <w:pStyle w:val="a0"/>
+        <w:pStyle w:val="a"/>
         <w:ind w:firstLine="1134"/>
       </w:pPr>
       <w:r>
@@ -1010,7 +1010,7 @@
     </w:p>
     <w:p>
       <w:pPr>
-        <w:pStyle w:val="a0"/>
+        <w:pStyle w:val="a"/>
         <w:ind w:firstLine="1134"/>
       </w:pPr>
       <w:r>
@@ -1019,7 +1019,7 @@
     </w:p>
     <w:p>
       <w:pPr>
-        <w:pStyle w:val="a0"/>
+        <w:pStyle w:val="a"/>
       </w:pPr>
       <w:r>
         <w:t>6) оформить отчет.</w:t>
@@ -1027,47 +1027,47 @@
     </w:p>
     <w:p>
       <w:pPr>
-        <w:pStyle w:val="a0"/>
-      </w:pPr>
-    </w:p>
-    <w:p>
-      <w:pPr>
-        <w:pStyle w:val="a0"/>
-      </w:pPr>
-    </w:p>
-    <w:p>
-      <w:pPr>
-        <w:pStyle w:val="a0"/>
-      </w:pPr>
-    </w:p>
-    <w:p>
-      <w:pPr>
-        <w:pStyle w:val="a0"/>
-      </w:pPr>
-    </w:p>
-    <w:p>
-      <w:pPr>
-        <w:pStyle w:val="a0"/>
-      </w:pPr>
-    </w:p>
-    <w:p>
-      <w:pPr>
-        <w:pStyle w:val="a0"/>
-      </w:pPr>
-    </w:p>
-    <w:p>
-      <w:pPr>
-        <w:pStyle w:val="a0"/>
-      </w:pPr>
-    </w:p>
-    <w:p>
-      <w:pPr>
-        <w:pStyle w:val="a0"/>
-      </w:pPr>
-    </w:p>
-    <w:p>
-      <w:pPr>
-        <w:pStyle w:val="a0"/>
+        <w:pStyle w:val="a"/>
+      </w:pPr>
+    </w:p>
+    <w:p>
+      <w:pPr>
+        <w:pStyle w:val="a"/>
+      </w:pPr>
+    </w:p>
+    <w:p>
+      <w:pPr>
+        <w:pStyle w:val="a"/>
+      </w:pPr>
+    </w:p>
+    <w:p>
+      <w:pPr>
+        <w:pStyle w:val="a"/>
+      </w:pPr>
+    </w:p>
+    <w:p>
+      <w:pPr>
+        <w:pStyle w:val="a"/>
+      </w:pPr>
+    </w:p>
+    <w:p>
+      <w:pPr>
+        <w:pStyle w:val="a"/>
+      </w:pPr>
+    </w:p>
+    <w:p>
+      <w:pPr>
+        <w:pStyle w:val="a"/>
+      </w:pPr>
+    </w:p>
+    <w:p>
+      <w:pPr>
+        <w:pStyle w:val="a"/>
+      </w:pPr>
+    </w:p>
+    <w:p>
+      <w:pPr>
+        <w:pStyle w:val="a"/>
         <w:rPr>
           <w:b/>
           <w:bCs/>
@@ -1084,7 +1084,7 @@
     </w:p>
     <w:p>
       <w:pPr>
-        <w:pStyle w:val="1"/>
+        <w:pStyle w:val="Heading1"/>
       </w:pPr>
       <w:r>
         <w:t>1. Задание ПФ неизменяемой части и получение ПФ замкнутой системы</w:t>
@@ -1092,7 +1092,7 @@
     </w:p>
     <w:p>
       <w:pPr>
-        <w:pStyle w:val="a0"/>
+        <w:pStyle w:val="a"/>
       </w:pPr>
       <w:r>
         <w:t xml:space="preserve">Пусть ПФ неизменяемой части имеет вид </w:t>
@@ -1124,7 +1124,7 @@
           <v:shape id="_x0000_i1025" type="#_x0000_t75" style="width:152.35pt;height:36pt" o:ole="">
             <v:imagedata r:id="rId9" o:title=""/>
           </v:shape>
-          <o:OLEObject Type="Embed" ProgID="Equation.DSMT4" ShapeID="_x0000_i1025" DrawAspect="Content" ObjectID="_1796071415" r:id="rId10"/>
+          <o:OLEObject Type="Embed" ProgID="Equation.DSMT4" ShapeID="_x0000_i1025" DrawAspect="Content" ObjectID="_1796115535" r:id="rId10"/>
         </w:object>
       </w:r>
       <w:r>
@@ -1138,7 +1138,7 @@
           <v:shape id="_x0000_i1026" type="#_x0000_t75" style="width:55.25pt;height:20.95pt" o:ole="">
             <v:imagedata r:id="rId11" o:title=""/>
           </v:shape>
-          <o:OLEObject Type="Embed" ProgID="Equation.DSMT4" ShapeID="_x0000_i1026" DrawAspect="Content" ObjectID="_1796071416" r:id="rId12"/>
+          <o:OLEObject Type="Embed" ProgID="Equation.DSMT4" ShapeID="_x0000_i1026" DrawAspect="Content" ObjectID="_1796115536" r:id="rId12"/>
         </w:object>
       </w:r>
       <w:r>
@@ -1150,7 +1150,7 @@
     </w:p>
     <w:p>
       <w:pPr>
-        <w:pStyle w:val="a0"/>
+        <w:pStyle w:val="a"/>
         <w:ind w:firstLine="0"/>
       </w:pPr>
       <w:r>
@@ -1196,7 +1196,7 @@
     </w:p>
     <w:p>
       <w:pPr>
-        <w:pStyle w:val="a0"/>
+        <w:pStyle w:val="a"/>
         <w:ind w:firstLine="0"/>
         <w:jc w:val="center"/>
       </w:pPr>
@@ -1206,7 +1206,7 @@
     </w:p>
     <w:p>
       <w:pPr>
-        <w:pStyle w:val="a0"/>
+        <w:pStyle w:val="a"/>
       </w:pPr>
       <w:r>
         <w:t>Передаточная функция замкнутой части рассчитывается по следующему выражению:</w:t>
@@ -1219,7 +1219,7 @@
           <v:shape id="_x0000_i1027" type="#_x0000_t75" style="width:154.05pt;height:42.7pt" o:ole="">
             <v:imagedata r:id="rId14" o:title=""/>
           </v:shape>
-          <o:OLEObject Type="Embed" ProgID="Equation.DSMT4" ShapeID="_x0000_i1027" DrawAspect="Content" ObjectID="_1796071417" r:id="rId15"/>
+          <o:OLEObject Type="Embed" ProgID="Equation.DSMT4" ShapeID="_x0000_i1027" DrawAspect="Content" ObjectID="_1796115537" r:id="rId15"/>
         </w:object>
       </w:r>
       <w:r>
@@ -1233,7 +1233,7 @@
           <v:shape id="_x0000_i1028" type="#_x0000_t75" style="width:162.4pt;height:36pt" o:ole="">
             <v:imagedata r:id="rId16" o:title=""/>
           </v:shape>
-          <o:OLEObject Type="Embed" ProgID="Equation.DSMT4" ShapeID="_x0000_i1028" DrawAspect="Content" ObjectID="_1796071418" r:id="rId17"/>
+          <o:OLEObject Type="Embed" ProgID="Equation.DSMT4" ShapeID="_x0000_i1028" DrawAspect="Content" ObjectID="_1796115538" r:id="rId17"/>
         </w:object>
       </w:r>
       <w:r>
@@ -1253,7 +1253,7 @@
           <v:shape id="_x0000_i1029" type="#_x0000_t75" style="width:41pt;height:19.25pt" o:ole="">
             <v:imagedata r:id="rId18" o:title=""/>
           </v:shape>
-          <o:OLEObject Type="Embed" ProgID="Equation.DSMT4" ShapeID="_x0000_i1029" DrawAspect="Content" ObjectID="_1796071419" r:id="rId19"/>
+          <o:OLEObject Type="Embed" ProgID="Equation.DSMT4" ShapeID="_x0000_i1029" DrawAspect="Content" ObjectID="_1796115539" r:id="rId19"/>
         </w:object>
       </w:r>
       <w:r>
@@ -1265,7 +1265,7 @@
     </w:p>
     <w:p>
       <w:pPr>
-        <w:pStyle w:val="a0"/>
+        <w:pStyle w:val="a"/>
         <w:ind w:firstLine="0"/>
       </w:pPr>
       <w:r>
@@ -1276,13 +1276,13 @@
           <v:shape id="_x0000_i1030" type="#_x0000_t75" style="width:392.65pt;height:225.2pt" o:ole="">
             <v:imagedata r:id="rId20" o:title=""/>
           </v:shape>
-          <o:OLEObject Type="Embed" ProgID="Equation.DSMT4" ShapeID="_x0000_i1030" DrawAspect="Content" ObjectID="_1796071420" r:id="rId21"/>
+          <o:OLEObject Type="Embed" ProgID="Equation.DSMT4" ShapeID="_x0000_i1030" DrawAspect="Content" ObjectID="_1796115540" r:id="rId21"/>
         </w:object>
       </w:r>
     </w:p>
     <w:p>
       <w:pPr>
-        <w:pStyle w:val="a0"/>
+        <w:pStyle w:val="a"/>
       </w:pPr>
       <w:r>
         <w:t>Проверим это, подав на осциллограф одновременно замкнутую систему и эквивалентную ПФ:</w:t>
@@ -1290,7 +1290,7 @@
     </w:p>
     <w:p>
       <w:pPr>
-        <w:pStyle w:val="a0"/>
+        <w:pStyle w:val="a"/>
         <w:ind w:firstLine="0"/>
         <w:jc w:val="center"/>
       </w:pPr>
@@ -1338,7 +1338,7 @@
     </w:p>
     <w:p>
       <w:pPr>
-        <w:pStyle w:val="a0"/>
+        <w:pStyle w:val="a"/>
         <w:ind w:firstLine="0"/>
         <w:jc w:val="center"/>
       </w:pPr>
@@ -1348,7 +1348,7 @@
     </w:p>
     <w:p>
       <w:pPr>
-        <w:pStyle w:val="a0"/>
+        <w:pStyle w:val="a"/>
       </w:pPr>
       <w:r>
         <w:t>Две линии слились в одну, что говорит о правильности выполнени</w:t>
@@ -1362,7 +1362,7 @@
     </w:p>
     <w:p>
       <w:pPr>
-        <w:pStyle w:val="1"/>
+        <w:pStyle w:val="Heading1"/>
       </w:pPr>
       <w:r>
         <w:t xml:space="preserve">2. Определение критичного значения </w:t>
@@ -1376,18 +1376,10 @@
     </w:p>
     <w:p>
       <w:pPr>
-        <w:pStyle w:val="a0"/>
-      </w:pPr>
-      <w:r>
-        <w:t xml:space="preserve">Согласно критерию </w:t>
-      </w:r>
-      <w:proofErr w:type="gramStart"/>
-      <w:r>
-        <w:t>Гурвица</w:t>
-      </w:r>
-      <w:proofErr w:type="gramEnd"/>
-      <w:r>
-        <w:t xml:space="preserve"> система</w:t>
+        <w:pStyle w:val="a"/>
+      </w:pPr>
+      <w:r>
+        <w:t>Согласно критерию Гурвица система</w:t>
       </w:r>
       <w:r>
         <w:t xml:space="preserve"> </w:t>
@@ -1415,7 +1407,7 @@
           <v:shape id="_x0000_i1031" type="#_x0000_t75" style="width:169.1pt;height:21.75pt" o:ole="">
             <v:imagedata r:id="rId23" o:title=""/>
           </v:shape>
-          <o:OLEObject Type="Embed" ProgID="Equation.DSMT4" ShapeID="_x0000_i1031" DrawAspect="Content" ObjectID="_1796071421" r:id="rId24"/>
+          <o:OLEObject Type="Embed" ProgID="Equation.DSMT4" ShapeID="_x0000_i1031" DrawAspect="Content" ObjectID="_1796115541" r:id="rId24"/>
         </w:object>
       </w:r>
       <w:r>
@@ -1427,7 +1419,7 @@
     </w:p>
     <w:p>
       <w:pPr>
-        <w:pStyle w:val="a0"/>
+        <w:pStyle w:val="a"/>
       </w:pPr>
       <w:r>
         <w:t xml:space="preserve">Для определения пограничных значений </w:t>
@@ -1440,7 +1432,7 @@
           <v:shape id="_x0000_i1032" type="#_x0000_t75" style="width:10.9pt;height:15.05pt" o:ole="">
             <v:imagedata r:id="rId25" o:title=""/>
           </v:shape>
-          <o:OLEObject Type="Embed" ProgID="Equation.DSMT4" ShapeID="_x0000_i1032" DrawAspect="Content" ObjectID="_1796071422" r:id="rId26"/>
+          <o:OLEObject Type="Embed" ProgID="Equation.DSMT4" ShapeID="_x0000_i1032" DrawAspect="Content" ObjectID="_1796115542" r:id="rId26"/>
         </w:object>
       </w:r>
       <w:r>
@@ -1449,7 +1441,7 @@
     </w:p>
     <w:p>
       <w:pPr>
-        <w:pStyle w:val="a0"/>
+        <w:pStyle w:val="a"/>
       </w:pPr>
       <w:r>
         <w:rPr>
@@ -1459,13 +1451,13 @@
           <v:shape id="_x0000_i1033" type="#_x0000_t75" style="width:114.7pt;height:81.2pt" o:ole="">
             <v:imagedata r:id="rId27" o:title=""/>
           </v:shape>
-          <o:OLEObject Type="Embed" ProgID="Equation.DSMT4" ShapeID="_x0000_i1033" DrawAspect="Content" ObjectID="_1796071423" r:id="rId28"/>
+          <o:OLEObject Type="Embed" ProgID="Equation.DSMT4" ShapeID="_x0000_i1033" DrawAspect="Content" ObjectID="_1796115543" r:id="rId28"/>
         </w:object>
       </w:r>
     </w:p>
     <w:p>
       <w:pPr>
-        <w:pStyle w:val="a0"/>
+        <w:pStyle w:val="a"/>
       </w:pPr>
       <w:r>
         <w:t xml:space="preserve">Также стоит не забывать, что при этом все коэффициенты должны быть положительные, а значит пограничное значение существует также ещё и из выражения: </w:t>
@@ -1473,7 +1465,7 @@
     </w:p>
     <w:p>
       <w:pPr>
-        <w:pStyle w:val="a0"/>
+        <w:pStyle w:val="a"/>
       </w:pPr>
       <w:r>
         <w:rPr>
@@ -1483,13 +1475,13 @@
           <v:shape id="_x0000_i1034" type="#_x0000_t75" style="width:51.9pt;height:36.85pt" o:ole="">
             <v:imagedata r:id="rId29" o:title=""/>
           </v:shape>
-          <o:OLEObject Type="Embed" ProgID="Equation.DSMT4" ShapeID="_x0000_i1034" DrawAspect="Content" ObjectID="_1796071424" r:id="rId30"/>
+          <o:OLEObject Type="Embed" ProgID="Equation.DSMT4" ShapeID="_x0000_i1034" DrawAspect="Content" ObjectID="_1796115544" r:id="rId30"/>
         </w:object>
       </w:r>
     </w:p>
     <w:p>
       <w:pPr>
-        <w:pStyle w:val="a0"/>
+        <w:pStyle w:val="a"/>
       </w:pPr>
       <w:r>
         <w:t xml:space="preserve">Таким образом, система устойчива если </w:t>
@@ -1502,7 +1494,7 @@
           <v:shape id="_x0000_i1035" type="#_x0000_t75" style="width:71.15pt;height:20.95pt" o:ole="">
             <v:imagedata r:id="rId31" o:title=""/>
           </v:shape>
-          <o:OLEObject Type="Embed" ProgID="Equation.DSMT4" ShapeID="_x0000_i1035" DrawAspect="Content" ObjectID="_1796071425" r:id="rId32"/>
+          <o:OLEObject Type="Embed" ProgID="Equation.DSMT4" ShapeID="_x0000_i1035" DrawAspect="Content" ObjectID="_1796115545" r:id="rId32"/>
         </w:object>
       </w:r>
       <w:r>
@@ -1511,12 +1503,12 @@
     </w:p>
     <w:p>
       <w:pPr>
-        <w:pStyle w:val="a0"/>
-      </w:pPr>
-    </w:p>
-    <w:p>
-      <w:pPr>
-        <w:pStyle w:val="1"/>
+        <w:pStyle w:val="a"/>
+      </w:pPr>
+    </w:p>
+    <w:p>
+      <w:pPr>
+        <w:pStyle w:val="Heading1"/>
       </w:pPr>
       <w:r>
         <w:lastRenderedPageBreak/>
@@ -1528,7 +1520,7 @@
     </w:p>
     <w:p>
       <w:pPr>
-        <w:pStyle w:val="a0"/>
+        <w:pStyle w:val="a"/>
       </w:pPr>
       <w:r>
         <w:t xml:space="preserve">Как было исследовано в прошлом пункте работы, система устойчива если </w:t>
@@ -1541,7 +1533,7 @@
           <v:shape id="_x0000_i1036" type="#_x0000_t75" style="width:71.15pt;height:20.95pt" o:ole="">
             <v:imagedata r:id="rId31" o:title=""/>
           </v:shape>
-          <o:OLEObject Type="Embed" ProgID="Equation.DSMT4" ShapeID="_x0000_i1036" DrawAspect="Content" ObjectID="_1796071426" r:id="rId33"/>
+          <o:OLEObject Type="Embed" ProgID="Equation.DSMT4" ShapeID="_x0000_i1036" DrawAspect="Content" ObjectID="_1796115546" r:id="rId33"/>
         </w:object>
       </w:r>
       <w:r>
@@ -1555,7 +1547,7 @@
           <v:shape id="_x0000_i1037" type="#_x0000_t75" style="width:41pt;height:15.05pt" o:ole="">
             <v:imagedata r:id="rId34" o:title=""/>
           </v:shape>
-          <o:OLEObject Type="Embed" ProgID="Equation.DSMT4" ShapeID="_x0000_i1037" DrawAspect="Content" ObjectID="_1796071427" r:id="rId35"/>
+          <o:OLEObject Type="Embed" ProgID="Equation.DSMT4" ShapeID="_x0000_i1037" DrawAspect="Content" ObjectID="_1796115547" r:id="rId35"/>
         </w:object>
       </w:r>
       <w:r>
@@ -1564,7 +1556,6 @@
       <w:r>
         <w:t xml:space="preserve"> для неустойчивого положения, </w:t>
       </w:r>
-      <w:proofErr w:type="gramStart"/>
       <w:r>
         <w:rPr>
           <w:lang w:val="en-US"/>
@@ -1572,11 +1563,7 @@
         <w:t>k</w:t>
       </w:r>
       <w:r>
-        <w:t xml:space="preserve">  =</w:t>
-      </w:r>
-      <w:proofErr w:type="gramEnd"/>
-      <w:r>
-        <w:t xml:space="preserve"> 1 </w:t>
+        <w:t xml:space="preserve">  = 1 </w:t>
       </w:r>
       <w:r>
         <w:t xml:space="preserve">для неустойчивого и </w:t>
@@ -1596,7 +1583,7 @@
     </w:p>
     <w:p>
       <w:pPr>
-        <w:pStyle w:val="1"/>
+        <w:pStyle w:val="Heading1"/>
       </w:pPr>
       <w:r>
         <w:t>3.1 Исследование устойчивой системы</w:t>
@@ -1604,7 +1591,7 @@
     </w:p>
     <w:p>
       <w:pPr>
-        <w:pStyle w:val="a0"/>
+        <w:pStyle w:val="a"/>
       </w:pPr>
       <w:r>
         <w:t>Для анализа системы для начала была построена переходная характеристика:</w:t>
@@ -1612,7 +1599,7 @@
     </w:p>
     <w:p>
       <w:pPr>
-        <w:pStyle w:val="a0"/>
+        <w:pStyle w:val="a"/>
       </w:pPr>
       <w:r>
         <w:rPr>
@@ -1657,7 +1644,7 @@
     </w:p>
     <w:p>
       <w:pPr>
-        <w:pStyle w:val="a0"/>
+        <w:pStyle w:val="a"/>
         <w:jc w:val="center"/>
       </w:pPr>
       <w:r>
@@ -1666,7 +1653,7 @@
     </w:p>
     <w:p>
       <w:pPr>
-        <w:pStyle w:val="a0"/>
+        <w:pStyle w:val="a"/>
       </w:pPr>
       <w:r>
         <w:t xml:space="preserve">На переходной характеристике видно, что </w:t>
@@ -1677,7 +1664,7 @@
     </w:p>
     <w:p>
       <w:pPr>
-        <w:pStyle w:val="a0"/>
+        <w:pStyle w:val="a"/>
       </w:pPr>
       <w:r>
         <w:t>Далее, была исследована устойчивость по корням характеристического уравнения. Характеристическое уравнение устойчивой системы:</w:t>
@@ -1693,7 +1680,7 @@
           <v:shape id="_x0000_i1038" type="#_x0000_t75" style="width:157.4pt;height:21.75pt" o:ole="">
             <v:imagedata r:id="rId37" o:title=""/>
           </v:shape>
-          <o:OLEObject Type="Embed" ProgID="Equation.DSMT4" ShapeID="_x0000_i1038" DrawAspect="Content" ObjectID="_1796071428" r:id="rId38"/>
+          <o:OLEObject Type="Embed" ProgID="Equation.DSMT4" ShapeID="_x0000_i1038" DrawAspect="Content" ObjectID="_1796115548" r:id="rId38"/>
         </w:object>
       </w:r>
       <w:r>
@@ -1722,7 +1709,7 @@
     </w:p>
     <w:p>
       <w:pPr>
-        <w:pStyle w:val="a0"/>
+        <w:pStyle w:val="a"/>
         <w:ind w:firstLine="0"/>
         <w:rPr>
           <w:lang w:val="en-US"/>
@@ -1773,7 +1760,7 @@
     </w:p>
     <w:p>
       <w:pPr>
-        <w:pStyle w:val="a0"/>
+        <w:pStyle w:val="a"/>
         <w:ind w:firstLine="0"/>
         <w:jc w:val="center"/>
       </w:pPr>
@@ -1783,7 +1770,7 @@
     </w:p>
     <w:p>
       <w:pPr>
-        <w:pStyle w:val="a0"/>
+        <w:pStyle w:val="a"/>
       </w:pPr>
       <w:r>
         <w:t>Как видно, действительные части всех корней отрицательны, что говорит об устойчивости системы.</w:t>
@@ -1797,7 +1784,7 @@
     </w:p>
     <w:p>
       <w:pPr>
-        <w:pStyle w:val="a0"/>
+        <w:pStyle w:val="a"/>
         <w:ind w:firstLine="0"/>
       </w:pPr>
       <w:r>
@@ -1843,7 +1830,7 @@
     </w:p>
     <w:p>
       <w:pPr>
-        <w:pStyle w:val="a0"/>
+        <w:pStyle w:val="a"/>
         <w:ind w:firstLine="0"/>
         <w:jc w:val="center"/>
       </w:pPr>
@@ -1853,7 +1840,7 @@
     </w:p>
     <w:p>
       <w:pPr>
-        <w:pStyle w:val="a0"/>
+        <w:pStyle w:val="a"/>
       </w:pPr>
       <w:r>
         <w:t>Видно, что линия годографа начинается на действительной положительной оси и огибает начало координат проходя последовательно через 3 квадранта числовой оси, а значит система устойчива. Далее был построен годограф Найквиста (для разомкнутой системы):</w:t>
@@ -1861,7 +1848,7 @@
     </w:p>
     <w:p>
       <w:pPr>
-        <w:pStyle w:val="a0"/>
+        <w:pStyle w:val="a"/>
         <w:ind w:firstLine="0"/>
       </w:pPr>
       <w:r>
@@ -1908,7 +1895,7 @@
     </w:p>
     <w:p>
       <w:pPr>
-        <w:pStyle w:val="a0"/>
+        <w:pStyle w:val="a"/>
         <w:jc w:val="center"/>
       </w:pPr>
       <w:r>
@@ -1917,7 +1904,7 @@
     </w:p>
     <w:p>
       <w:pPr>
-        <w:pStyle w:val="a0"/>
+        <w:pStyle w:val="a"/>
       </w:pPr>
       <w:r>
         <w:t xml:space="preserve">Видно, что линия годографа не охватывает точку </w:t>
@@ -1930,7 +1917,7 @@
           <v:shape id="_x0000_i1039" type="#_x0000_t75" style="width:42.7pt;height:20.95pt" o:ole="">
             <v:imagedata r:id="rId42" o:title=""/>
           </v:shape>
-          <o:OLEObject Type="Embed" ProgID="Equation.DSMT4" ShapeID="_x0000_i1039" DrawAspect="Content" ObjectID="_1796071429" r:id="rId43"/>
+          <o:OLEObject Type="Embed" ProgID="Equation.DSMT4" ShapeID="_x0000_i1039" DrawAspect="Content" ObjectID="_1796115549" r:id="rId43"/>
         </w:object>
       </w:r>
       <w:r>
@@ -1939,7 +1926,7 @@
     </w:p>
     <w:p>
       <w:pPr>
-        <w:pStyle w:val="2"/>
+        <w:pStyle w:val="Heading2"/>
       </w:pPr>
       <w:r>
         <w:t xml:space="preserve">3.2 </w:t>
@@ -1950,7 +1937,7 @@
     </w:p>
     <w:p>
       <w:pPr>
-        <w:pStyle w:val="a0"/>
+        <w:pStyle w:val="a"/>
       </w:pPr>
       <w:r>
         <w:t>Для анализа системы для начала была построена переходная характеристика:</w:t>
@@ -1958,7 +1945,7 @@
     </w:p>
     <w:p>
       <w:pPr>
-        <w:pStyle w:val="a0"/>
+        <w:pStyle w:val="a"/>
         <w:ind w:firstLine="0"/>
       </w:pPr>
       <w:r>
@@ -2018,7 +2005,7 @@
     </w:p>
     <w:p>
       <w:pPr>
-        <w:pStyle w:val="a0"/>
+        <w:pStyle w:val="a"/>
         <w:jc w:val="center"/>
       </w:pPr>
       <w:r>
@@ -2027,7 +2014,7 @@
     </w:p>
     <w:p>
       <w:pPr>
-        <w:pStyle w:val="a0"/>
+        <w:pStyle w:val="a"/>
       </w:pPr>
       <w:r>
         <w:t>На переходной характеристике видно, что система находится в автоколебаниях, а значит на границе устойчивости.</w:t>
@@ -2035,7 +2022,7 @@
     </w:p>
     <w:p>
       <w:pPr>
-        <w:pStyle w:val="a0"/>
+        <w:pStyle w:val="a"/>
       </w:pPr>
       <w:r>
         <w:t>Далее, была исследована устойчивость по корням характеристического уравнения. Характеристическое уравнение имеет следующий вид:</w:t>
@@ -2051,7 +2038,7 @@
           <v:shape id="_x0000_i1040" type="#_x0000_t75" style="width:158.25pt;height:21.75pt" o:ole="">
             <v:imagedata r:id="rId45" o:title=""/>
           </v:shape>
-          <o:OLEObject Type="Embed" ProgID="Equation.DSMT4" ShapeID="_x0000_i1040" DrawAspect="Content" ObjectID="_1796071430" r:id="rId46"/>
+          <o:OLEObject Type="Embed" ProgID="Equation.DSMT4" ShapeID="_x0000_i1040" DrawAspect="Content" ObjectID="_1796115550" r:id="rId46"/>
         </w:object>
       </w:r>
       <w:r>
@@ -2080,7 +2067,7 @@
     </w:p>
     <w:p>
       <w:pPr>
-        <w:pStyle w:val="a0"/>
+        <w:pStyle w:val="a"/>
         <w:ind w:firstLine="0"/>
         <w:rPr>
           <w:lang w:val="en-US"/>
@@ -2130,7 +2117,7 @@
     </w:p>
     <w:p>
       <w:pPr>
-        <w:pStyle w:val="a0"/>
+        <w:pStyle w:val="a"/>
         <w:ind w:firstLine="0"/>
         <w:jc w:val="center"/>
       </w:pPr>
@@ -2146,7 +2133,7 @@
     </w:p>
     <w:p>
       <w:pPr>
-        <w:pStyle w:val="a0"/>
+        <w:pStyle w:val="a"/>
       </w:pPr>
       <w:r>
         <w:t xml:space="preserve">Как видно, действительные части </w:t>
@@ -2175,7 +2162,7 @@
     </w:p>
     <w:p>
       <w:pPr>
-        <w:pStyle w:val="a0"/>
+        <w:pStyle w:val="a"/>
         <w:ind w:firstLine="0"/>
       </w:pPr>
       <w:r>
@@ -2222,7 +2209,7 @@
     </w:p>
     <w:p>
       <w:pPr>
-        <w:pStyle w:val="a0"/>
+        <w:pStyle w:val="a"/>
         <w:ind w:firstLine="0"/>
         <w:jc w:val="center"/>
       </w:pPr>
@@ -2238,7 +2225,7 @@
     </w:p>
     <w:p>
       <w:pPr>
-        <w:pStyle w:val="a0"/>
+        <w:pStyle w:val="a"/>
       </w:pPr>
       <w:r>
         <w:t xml:space="preserve">Видно, что линия годографа начинается на действительной положительной оси и </w:t>
@@ -2258,7 +2245,7 @@
     </w:p>
     <w:p>
       <w:pPr>
-        <w:pStyle w:val="a0"/>
+        <w:pStyle w:val="a"/>
         <w:ind w:firstLine="0"/>
       </w:pPr>
       <w:r>
@@ -2305,7 +2292,7 @@
     </w:p>
     <w:p>
       <w:pPr>
-        <w:pStyle w:val="a0"/>
+        <w:pStyle w:val="a"/>
         <w:jc w:val="center"/>
       </w:pPr>
       <w:r>
@@ -2320,7 +2307,7 @@
     </w:p>
     <w:p>
       <w:pPr>
-        <w:pStyle w:val="a0"/>
+        <w:pStyle w:val="a"/>
       </w:pPr>
       <w:r>
         <w:t xml:space="preserve">Видно, что линия годографа </w:t>
@@ -2339,7 +2326,7 @@
           <v:shape id="_x0000_i1041" type="#_x0000_t75" style="width:42.7pt;height:20.95pt" o:ole="">
             <v:imagedata r:id="rId42" o:title=""/>
           </v:shape>
-          <o:OLEObject Type="Embed" ProgID="Equation.DSMT4" ShapeID="_x0000_i1041" DrawAspect="Content" ObjectID="_1796071431" r:id="rId50"/>
+          <o:OLEObject Type="Embed" ProgID="Equation.DSMT4" ShapeID="_x0000_i1041" DrawAspect="Content" ObjectID="_1796115551" r:id="rId50"/>
         </w:object>
       </w:r>
       <w:r>
@@ -2354,7 +2341,7 @@
     </w:p>
     <w:p>
       <w:pPr>
-        <w:pStyle w:val="2"/>
+        <w:pStyle w:val="Heading2"/>
       </w:pPr>
       <w:r>
         <w:t>3.</w:t>
@@ -2374,7 +2361,7 @@
     </w:p>
     <w:p>
       <w:pPr>
-        <w:pStyle w:val="a0"/>
+        <w:pStyle w:val="a"/>
       </w:pPr>
       <w:r>
         <w:t>Для анализа системы для начала была построена переходная характеристика:</w:t>
@@ -2382,7 +2369,7 @@
     </w:p>
     <w:p>
       <w:pPr>
-        <w:pStyle w:val="a0"/>
+        <w:pStyle w:val="a"/>
         <w:ind w:firstLine="0"/>
       </w:pPr>
       <w:r>
@@ -2429,7 +2416,7 @@
     </w:p>
     <w:p>
       <w:pPr>
-        <w:pStyle w:val="a0"/>
+        <w:pStyle w:val="a"/>
         <w:jc w:val="center"/>
       </w:pPr>
       <w:r>
@@ -2447,7 +2434,7 @@
     </w:p>
     <w:p>
       <w:pPr>
-        <w:pStyle w:val="a0"/>
+        <w:pStyle w:val="a"/>
       </w:pPr>
       <w:r>
         <w:t>На переходной характеристике видно, что система находится в автоколебаниях, а значит на границе устойчивости.</w:t>
@@ -2455,7 +2442,7 @@
     </w:p>
     <w:p>
       <w:pPr>
-        <w:pStyle w:val="a0"/>
+        <w:pStyle w:val="a"/>
       </w:pPr>
       <w:r>
         <w:t>Далее, была исследована устойчивость по корням характеристического уравнения. Характеристическое уравнение имеет следующий вид:</w:t>
@@ -2471,7 +2458,7 @@
           <v:shape id="_x0000_i1042" type="#_x0000_t75" style="width:147.35pt;height:21.75pt" o:ole="">
             <v:imagedata r:id="rId52" o:title=""/>
           </v:shape>
-          <o:OLEObject Type="Embed" ProgID="Equation.DSMT4" ShapeID="_x0000_i1042" DrawAspect="Content" ObjectID="_1796071432" r:id="rId53"/>
+          <o:OLEObject Type="Embed" ProgID="Equation.DSMT4" ShapeID="_x0000_i1042" DrawAspect="Content" ObjectID="_1796115552" r:id="rId53"/>
         </w:object>
       </w:r>
       <w:r>
@@ -2500,7 +2487,7 @@
     </w:p>
     <w:p>
       <w:pPr>
-        <w:pStyle w:val="a0"/>
+        <w:pStyle w:val="a"/>
         <w:ind w:firstLine="0"/>
         <w:rPr>
           <w:lang w:val="en-US"/>
@@ -2550,7 +2537,7 @@
     </w:p>
     <w:p>
       <w:pPr>
-        <w:pStyle w:val="a0"/>
+        <w:pStyle w:val="a"/>
         <w:ind w:firstLine="0"/>
         <w:jc w:val="center"/>
       </w:pPr>
@@ -2566,7 +2553,7 @@
     </w:p>
     <w:p>
       <w:pPr>
-        <w:pStyle w:val="a0"/>
+        <w:pStyle w:val="a"/>
       </w:pPr>
       <w:r>
         <w:t xml:space="preserve">Как видно, действительные части двух корней </w:t>
@@ -2592,7 +2579,7 @@
     </w:p>
     <w:p>
       <w:pPr>
-        <w:pStyle w:val="a0"/>
+        <w:pStyle w:val="a"/>
         <w:ind w:firstLine="0"/>
       </w:pPr>
       <w:r>
@@ -2639,7 +2626,7 @@
     </w:p>
     <w:p>
       <w:pPr>
-        <w:pStyle w:val="a0"/>
+        <w:pStyle w:val="a"/>
         <w:ind w:firstLine="0"/>
         <w:jc w:val="center"/>
       </w:pPr>
@@ -2655,7 +2642,7 @@
     </w:p>
     <w:p>
       <w:pPr>
-        <w:pStyle w:val="a0"/>
+        <w:pStyle w:val="a"/>
       </w:pPr>
       <w:r>
         <w:t xml:space="preserve">Видно, что линия годографа начинается на действительной положительной оси и </w:t>
@@ -2675,7 +2662,7 @@
     </w:p>
     <w:p>
       <w:pPr>
-        <w:pStyle w:val="a0"/>
+        <w:pStyle w:val="a"/>
         <w:ind w:firstLine="0"/>
       </w:pPr>
       <w:r>
@@ -2722,7 +2709,7 @@
     </w:p>
     <w:p>
       <w:pPr>
-        <w:pStyle w:val="a0"/>
+        <w:pStyle w:val="a"/>
         <w:jc w:val="center"/>
       </w:pPr>
       <w:r>
@@ -2737,7 +2724,7 @@
     </w:p>
     <w:p>
       <w:pPr>
-        <w:pStyle w:val="a0"/>
+        <w:pStyle w:val="a"/>
       </w:pPr>
       <w:r>
         <w:t xml:space="preserve">Видно, что линия годографа </w:t>
@@ -2756,7 +2743,7 @@
           <v:shape id="_x0000_i1043" type="#_x0000_t75" style="width:42.7pt;height:20.95pt" o:ole="">
             <v:imagedata r:id="rId42" o:title=""/>
           </v:shape>
-          <o:OLEObject Type="Embed" ProgID="Equation.DSMT4" ShapeID="_x0000_i1043" DrawAspect="Content" ObjectID="_1796071433" r:id="rId57"/>
+          <o:OLEObject Type="Embed" ProgID="Equation.DSMT4" ShapeID="_x0000_i1043" DrawAspect="Content" ObjectID="_1796115553" r:id="rId57"/>
         </w:object>
       </w:r>
       <w:r>
@@ -2771,7 +2758,7 @@
     </w:p>
     <w:p>
       <w:pPr>
-        <w:pStyle w:val="1"/>
+        <w:pStyle w:val="Heading1"/>
       </w:pPr>
       <w:r>
         <w:t>4. Оценка качества работы исследуемой системы в устойчивом состоянии</w:t>
@@ -2779,7 +2766,7 @@
     </w:p>
     <w:p>
       <w:pPr>
-        <w:pStyle w:val="a0"/>
+        <w:pStyle w:val="a"/>
       </w:pPr>
       <w:r>
         <w:t>Для анализа была построена переходная характеристика устойчивого звена из пункта 3.1, она представлена в приложении А. Список прямых показателей качества:</w:t>
@@ -2787,7 +2774,7 @@
     </w:p>
     <w:p>
       <w:pPr>
-        <w:pStyle w:val="a0"/>
+        <w:pStyle w:val="a"/>
         <w:numPr>
           <w:ilvl w:val="0"/>
           <w:numId w:val="25"/>
@@ -2808,7 +2795,7 @@
     </w:p>
     <w:p>
       <w:pPr>
-        <w:pStyle w:val="a0"/>
+        <w:pStyle w:val="a"/>
         <w:numPr>
           <w:ilvl w:val="0"/>
           <w:numId w:val="25"/>
@@ -2829,7 +2816,7 @@
     </w:p>
     <w:p>
       <w:pPr>
-        <w:pStyle w:val="a0"/>
+        <w:pStyle w:val="a"/>
         <w:numPr>
           <w:ilvl w:val="0"/>
           <w:numId w:val="25"/>
@@ -2849,7 +2836,7 @@
           <v:shape id="_x0000_i1044" type="#_x0000_t75" style="width:118.05pt;height:15.05pt" o:ole="">
             <v:imagedata r:id="rId58" o:title=""/>
           </v:shape>
-          <o:OLEObject Type="Embed" ProgID="Equation.DSMT4" ShapeID="_x0000_i1044" DrawAspect="Content" ObjectID="_1796071434" r:id="rId59"/>
+          <o:OLEObject Type="Embed" ProgID="Equation.DSMT4" ShapeID="_x0000_i1044" DrawAspect="Content" ObjectID="_1796115554" r:id="rId59"/>
         </w:object>
       </w:r>
       <w:r>
@@ -2861,7 +2848,7 @@
     </w:p>
     <w:p>
       <w:pPr>
-        <w:pStyle w:val="a0"/>
+        <w:pStyle w:val="a"/>
         <w:numPr>
           <w:ilvl w:val="0"/>
           <w:numId w:val="25"/>
@@ -2882,7 +2869,7 @@
     </w:p>
     <w:p>
       <w:pPr>
-        <w:pStyle w:val="a0"/>
+        <w:pStyle w:val="a"/>
         <w:numPr>
           <w:ilvl w:val="0"/>
           <w:numId w:val="25"/>
@@ -2903,7 +2890,7 @@
     </w:p>
     <w:p>
       <w:pPr>
-        <w:pStyle w:val="a0"/>
+        <w:pStyle w:val="a"/>
         <w:numPr>
           <w:ilvl w:val="0"/>
           <w:numId w:val="25"/>
@@ -2924,7 +2911,7 @@
     </w:p>
     <w:p>
       <w:pPr>
-        <w:pStyle w:val="a0"/>
+        <w:pStyle w:val="a"/>
         <w:numPr>
           <w:ilvl w:val="0"/>
           <w:numId w:val="25"/>
@@ -2940,7 +2927,7 @@
     </w:p>
     <w:p>
       <w:pPr>
-        <w:pStyle w:val="a0"/>
+        <w:pStyle w:val="a"/>
         <w:numPr>
           <w:ilvl w:val="0"/>
           <w:numId w:val="26"/>
@@ -2961,7 +2948,7 @@
     </w:p>
     <w:p>
       <w:pPr>
-        <w:pStyle w:val="a0"/>
+        <w:pStyle w:val="a"/>
         <w:numPr>
           <w:ilvl w:val="0"/>
           <w:numId w:val="26"/>
@@ -2988,7 +2975,7 @@
     </w:p>
     <w:p>
       <w:pPr>
-        <w:pStyle w:val="a0"/>
+        <w:pStyle w:val="a"/>
         <w:numPr>
           <w:ilvl w:val="0"/>
           <w:numId w:val="26"/>
@@ -3002,10 +2989,10 @@
           <w:position w:val="-10"/>
         </w:rPr>
         <w:object w:dxaOrig="560" w:dyaOrig="340" w14:anchorId="59AFAE6D">
-          <v:shape id="_x0000_i1046" type="#_x0000_t75" style="width:27.65pt;height:16.75pt" o:ole="">
+          <v:shape id="_x0000_i1045" type="#_x0000_t75" style="width:27.65pt;height:16.75pt" o:ole="">
             <v:imagedata r:id="rId60" o:title=""/>
           </v:shape>
-          <o:OLEObject Type="Embed" ProgID="Equation.DSMT4" ShapeID="_x0000_i1046" DrawAspect="Content" ObjectID="_1796071435" r:id="rId61"/>
+          <o:OLEObject Type="Embed" ProgID="Equation.DSMT4" ShapeID="_x0000_i1045" DrawAspect="Content" ObjectID="_1796115555" r:id="rId61"/>
         </w:object>
       </w:r>
       <w:r>
@@ -3023,7 +3010,7 @@
     </w:p>
     <w:p>
       <w:pPr>
-        <w:pStyle w:val="a0"/>
+        <w:pStyle w:val="a"/>
         <w:numPr>
           <w:ilvl w:val="0"/>
           <w:numId w:val="26"/>
@@ -3040,16 +3027,16 @@
           <w:position w:val="-28"/>
         </w:rPr>
         <w:object w:dxaOrig="3140" w:dyaOrig="720" w14:anchorId="2E17DFAC">
-          <v:shape id="_x0000_i1048" type="#_x0000_t75" style="width:157.4pt;height:36pt" o:ole="">
+          <v:shape id="_x0000_i1046" type="#_x0000_t75" style="width:157.4pt;height:36pt" o:ole="">
             <v:imagedata r:id="rId62" o:title=""/>
           </v:shape>
-          <o:OLEObject Type="Embed" ProgID="Equation.DSMT4" ShapeID="_x0000_i1048" DrawAspect="Content" ObjectID="_1796071436" r:id="rId63"/>
+          <o:OLEObject Type="Embed" ProgID="Equation.DSMT4" ShapeID="_x0000_i1046" DrawAspect="Content" ObjectID="_1796115556" r:id="rId63"/>
         </w:object>
       </w:r>
     </w:p>
     <w:p>
       <w:pPr>
-        <w:pStyle w:val="a0"/>
+        <w:pStyle w:val="a"/>
       </w:pPr>
       <w:r>
         <w:t xml:space="preserve">Корневые показатели качества были определены </w:t>
@@ -3062,10 +3049,10 @@
           <w:position w:val="-10"/>
         </w:rPr>
         <w:object w:dxaOrig="980" w:dyaOrig="340" w14:anchorId="3AD42EFC">
-          <v:shape id="_x0000_i1055" type="#_x0000_t75" style="width:49.4pt;height:16.75pt" o:ole="">
+          <v:shape id="_x0000_i1047" type="#_x0000_t75" style="width:49.4pt;height:16.75pt" o:ole="">
             <v:imagedata r:id="rId64" o:title=""/>
           </v:shape>
-          <o:OLEObject Type="Embed" ProgID="Equation.DSMT4" ShapeID="_x0000_i1055" DrawAspect="Content" ObjectID="_1796071437" r:id="rId65"/>
+          <o:OLEObject Type="Embed" ProgID="Equation.DSMT4" ShapeID="_x0000_i1047" DrawAspect="Content" ObjectID="_1796115557" r:id="rId65"/>
         </w:object>
       </w:r>
       <w:r>
@@ -3084,16 +3071,16 @@
           <w:position w:val="-28"/>
         </w:rPr>
         <w:object w:dxaOrig="2020" w:dyaOrig="720" w14:anchorId="0714DED8">
-          <v:shape id="_x0000_i1061" type="#_x0000_t75" style="width:101.3pt;height:36pt" o:ole="">
+          <v:shape id="_x0000_i1048" type="#_x0000_t75" style="width:101.3pt;height:36pt" o:ole="">
             <v:imagedata r:id="rId66" o:title=""/>
           </v:shape>
-          <o:OLEObject Type="Embed" ProgID="Equation.DSMT4" ShapeID="_x0000_i1061" DrawAspect="Content" ObjectID="_1796071438" r:id="rId67"/>
+          <o:OLEObject Type="Embed" ProgID="Equation.DSMT4" ShapeID="_x0000_i1048" DrawAspect="Content" ObjectID="_1796115558" r:id="rId67"/>
         </w:object>
       </w:r>
     </w:p>
     <w:p>
       <w:pPr>
-        <w:pStyle w:val="a0"/>
+        <w:pStyle w:val="a"/>
         <w:rPr>
           <w:b/>
           <w:bCs/>
@@ -3109,7 +3096,7 @@
     </w:p>
     <w:p>
       <w:pPr>
-        <w:pStyle w:val="a0"/>
+        <w:pStyle w:val="a"/>
       </w:pPr>
       <w:r>
         <w:t xml:space="preserve">В ходе данной лабораторной работы </w:t>
@@ -3120,30 +3107,282 @@
     </w:p>
     <w:p>
       <w:pPr>
-        <w:pStyle w:val="a0"/>
-      </w:pPr>
-    </w:p>
-    <w:p>
-      <w:pPr>
-        <w:pStyle w:val="a0"/>
+        <w:pStyle w:val="a"/>
+      </w:pPr>
+    </w:p>
+    <w:p>
+      <w:pPr>
+        <w:pStyle w:val="a"/>
+      </w:pPr>
+    </w:p>
+    <w:p>
+      <w:pPr>
+        <w:pStyle w:val="a"/>
+      </w:pPr>
+    </w:p>
+    <w:p>
+      <w:pPr>
+        <w:pStyle w:val="a"/>
+      </w:pPr>
+    </w:p>
+    <w:p>
+      <w:pPr>
+        <w:pStyle w:val="a"/>
+      </w:pPr>
+    </w:p>
+    <w:p>
+      <w:pPr>
+        <w:pStyle w:val="a"/>
+      </w:pPr>
+    </w:p>
+    <w:p>
+      <w:pPr>
+        <w:pStyle w:val="a"/>
+      </w:pPr>
+    </w:p>
+    <w:p>
+      <w:pPr>
+        <w:pStyle w:val="a"/>
+      </w:pPr>
+    </w:p>
+    <w:p>
+      <w:pPr>
+        <w:pStyle w:val="a"/>
+      </w:pPr>
+    </w:p>
+    <w:p>
+      <w:pPr>
+        <w:pStyle w:val="a"/>
+      </w:pPr>
+    </w:p>
+    <w:p>
+      <w:pPr>
+        <w:pStyle w:val="a"/>
+      </w:pPr>
+    </w:p>
+    <w:p>
+      <w:pPr>
+        <w:pStyle w:val="a"/>
+      </w:pPr>
+    </w:p>
+    <w:p>
+      <w:pPr>
+        <w:pStyle w:val="a"/>
+      </w:pPr>
+    </w:p>
+    <w:p>
+      <w:pPr>
+        <w:pStyle w:val="a"/>
+      </w:pPr>
+    </w:p>
+    <w:p>
+      <w:pPr>
+        <w:pStyle w:val="a"/>
+      </w:pPr>
+    </w:p>
+    <w:p>
+      <w:pPr>
+        <w:pStyle w:val="a"/>
+      </w:pPr>
+    </w:p>
+    <w:p>
+      <w:pPr>
+        <w:pStyle w:val="a"/>
+      </w:pPr>
+    </w:p>
+    <w:p>
+      <w:pPr>
+        <w:pStyle w:val="a"/>
+      </w:pPr>
+    </w:p>
+    <w:p>
+      <w:pPr>
+        <w:pStyle w:val="a"/>
+      </w:pPr>
+    </w:p>
+    <w:p>
+      <w:pPr>
+        <w:pStyle w:val="a"/>
+      </w:pPr>
+    </w:p>
+    <w:p>
+      <w:pPr>
+        <w:pStyle w:val="a"/>
+      </w:pPr>
+    </w:p>
+    <w:p>
+      <w:pPr>
+        <w:pStyle w:val="a"/>
+      </w:pPr>
+    </w:p>
+    <w:p>
+      <w:pPr>
+        <w:pStyle w:val="a"/>
         <w:ind w:firstLine="0"/>
       </w:pPr>
     </w:p>
     <w:p>
       <w:pPr>
-        <w:pStyle w:val="a0"/>
-      </w:pPr>
-    </w:p>
-    <w:p>
-      <w:pPr>
-        <w:pStyle w:val="a0"/>
+        <w:pStyle w:val="a"/>
+      </w:pPr>
+    </w:p>
+    <w:p>
+      <w:pPr>
+        <w:pStyle w:val="a"/>
         <w:ind w:firstLine="0"/>
-      </w:pPr>
+        <w:jc w:val="center"/>
+        <w:rPr>
+          <w:b/>
+          <w:bCs/>
+        </w:rPr>
+      </w:pPr>
+      <w:r>
+        <w:rPr>
+          <w:b/>
+          <w:bCs/>
+        </w:rPr>
+        <w:t>Приложение А</w:t>
+      </w:r>
+    </w:p>
+    <w:p>
+      <w:pPr>
+        <w:pStyle w:val="a"/>
+        <w:ind w:firstLine="0"/>
+        <w:jc w:val="center"/>
+      </w:pPr>
+      <w:r>
+        <w:t>Переходная характеристика оцениваемой системы</w:t>
+      </w:r>
+    </w:p>
+    <w:p>
+      <w:pPr>
+        <w:pStyle w:val="a"/>
+        <w:ind w:firstLine="0"/>
+        <w:jc w:val="center"/>
+      </w:pPr>
+    </w:p>
+    <w:p>
+      <w:pPr>
+        <w:pStyle w:val="a"/>
+        <w:ind w:firstLine="0"/>
+        <w:jc w:val="center"/>
+      </w:pPr>
+    </w:p>
+    <w:p>
+      <w:pPr>
+        <w:pStyle w:val="a"/>
+        <w:ind w:firstLine="0"/>
+        <w:jc w:val="center"/>
+      </w:pPr>
+    </w:p>
+    <w:p>
+      <w:pPr>
+        <w:pStyle w:val="a"/>
+        <w:ind w:firstLine="0"/>
+        <w:jc w:val="center"/>
+        <w:sectPr>
+          <w:footerReference w:type="default" r:id="rId68"/>
+          <w:pgSz w:w="11906" w:h="16838"/>
+          <w:pgMar w:top="1134" w:right="850" w:bottom="1134" w:left="1701" w:header="708" w:footer="708" w:gutter="0"/>
+          <w:pgNumType w:start="1"/>
+          <w:cols w:space="708"/>
+          <w:titlePg/>
+          <w:docGrid w:linePitch="360"/>
+        </w:sectPr>
+      </w:pPr>
+    </w:p>
+    <w:p>
+      <w:pPr>
+        <w:pStyle w:val="a"/>
+        <w:ind w:firstLine="0"/>
+        <w:jc w:val="center"/>
+      </w:pPr>
+    </w:p>
+    <w:p>
+      <w:pPr>
+        <w:pStyle w:val="a"/>
+        <w:ind w:firstLine="0"/>
+      </w:pPr>
+    </w:p>
+    <w:p>
+      <w:pPr>
+        <w:pStyle w:val="a"/>
+        <w:ind w:firstLine="0"/>
+      </w:pPr>
+      <w:r>
+        <w:rPr>
+          <w:noProof/>
+        </w:rPr>
+        <w:drawing>
+          <wp:anchor distT="0" distB="0" distL="114300" distR="114300" simplePos="0" relativeHeight="251658240" behindDoc="0" locked="0" layoutInCell="1" allowOverlap="1" wp14:anchorId="1C4B26C6" wp14:editId="2394A33B">
+            <wp:simplePos x="0" y="0"/>
+            <wp:positionH relativeFrom="page">
+              <wp:align>left</wp:align>
+            </wp:positionH>
+            <wp:positionV relativeFrom="paragraph">
+              <wp:posOffset>153242</wp:posOffset>
+            </wp:positionV>
+            <wp:extent cx="10692110" cy="4189228"/>
+            <wp:effectExtent l="0" t="0" r="0" b="1905"/>
+            <wp:wrapSquare wrapText="bothSides"/>
+            <wp:docPr id="2" name="Picture 2"/>
+            <wp:cNvGraphicFramePr>
+              <a:graphicFrameLocks xmlns:a="http://schemas.openxmlformats.org/drawingml/2006/main" noChangeAspect="1"/>
+            </wp:cNvGraphicFramePr>
+            <a:graphic xmlns:a="http://schemas.openxmlformats.org/drawingml/2006/main">
+              <a:graphicData uri="http://schemas.openxmlformats.org/drawingml/2006/picture">
+                <pic:pic xmlns:pic="http://schemas.openxmlformats.org/drawingml/2006/picture">
+                  <pic:nvPicPr>
+                    <pic:cNvPr id="0" name="Picture 121"/>
+                    <pic:cNvPicPr>
+                      <a:picLocks noChangeAspect="1" noChangeArrowheads="1"/>
+                    </pic:cNvPicPr>
+                  </pic:nvPicPr>
+                  <pic:blipFill rotWithShape="1">
+                    <a:blip r:embed="rId69">
+                      <a:extLst>
+                        <a:ext uri="{28A0092B-C50C-407E-A947-70E740481C1C}">
+                          <a14:useLocalDpi xmlns:a14="http://schemas.microsoft.com/office/drawing/2010/main" val="0"/>
+                        </a:ext>
+                      </a:extLst>
+                    </a:blip>
+                    <a:srcRect l="8472" t="3847" r="7782" b="3549"/>
+                    <a:stretch/>
+                  </pic:blipFill>
+                  <pic:spPr bwMode="auto">
+                    <a:xfrm>
+                      <a:off x="0" y="0"/>
+                      <a:ext cx="10692110" cy="4189228"/>
+                    </a:xfrm>
+                    <a:prstGeom prst="rect">
+                      <a:avLst/>
+                    </a:prstGeom>
+                    <a:noFill/>
+                    <a:ln>
+                      <a:noFill/>
+                    </a:ln>
+                    <a:extLst>
+                      <a:ext uri="{53640926-AAD7-44D8-BBD7-CCE9431645EC}">
+                        <a14:shadowObscured xmlns:a14="http://schemas.microsoft.com/office/drawing/2010/main"/>
+                      </a:ext>
+                    </a:extLst>
+                  </pic:spPr>
+                </pic:pic>
+              </a:graphicData>
+            </a:graphic>
+            <wp14:sizeRelH relativeFrom="page">
+              <wp14:pctWidth>0</wp14:pctWidth>
+            </wp14:sizeRelH>
+            <wp14:sizeRelV relativeFrom="page">
+              <wp14:pctHeight>0</wp14:pctHeight>
+            </wp14:sizeRelV>
+          </wp:anchor>
+        </w:drawing>
+      </w:r>
     </w:p>
     <w:sectPr>
-      <w:footerReference w:type="default" r:id="rId68"/>
-      <w:pgSz w:w="11906" w:h="16838"/>
-      <w:pgMar w:top="1134" w:right="850" w:bottom="1134" w:left="1701" w:header="708" w:footer="708" w:gutter="0"/>
+      <w:pgSz w:w="16838" w:h="11906" w:orient="landscape"/>
+      <w:pgMar w:top="1701" w:right="1134" w:bottom="850" w:left="1134" w:header="708" w:footer="708" w:gutter="0"/>
       <w:pgNumType w:start="1"/>
       <w:cols w:space="708"/>
       <w:titlePg/>
@@ -3154,7 +3393,7 @@
 </file>
 
 <file path=word/endnotes.xml><?xml version="1.0" encoding="utf-8"?>
-<w:endnotes xmlns:wpc="http://schemas.microsoft.com/office/word/2010/wordprocessingCanvas" xmlns:cx="http://schemas.microsoft.com/office/drawing/2014/chartex" xmlns:cx1="http://schemas.microsoft.com/office/drawing/2015/9/8/chartex" xmlns:cx2="http://schemas.microsoft.com/office/drawing/2015/10/21/chartex" xmlns:cx3="http://schemas.microsoft.com/office/drawing/2016/5/9/chartex" xmlns:cx4="http://schemas.microsoft.com/office/drawing/2016/5/10/chartex" xmlns:cx5="http://schemas.microsoft.com/office/drawing/2016/5/11/chartex" xmlns:cx6="http://schemas.microsoft.com/office/drawing/2016/5/12/chartex" xmlns:cx7="http://schemas.microsoft.com/office/drawing/2016/5/13/chartex" xmlns:cx8="http://schemas.microsoft.com/office/drawing/2016/5/14/chartex" xmlns:mc="http://schemas.openxmlformats.org/markup-compatibility/2006" xmlns:aink="http://schemas.microsoft.com/office/drawing/2016/ink" xmlns:am3d="http://schemas.microsoft.com/office/drawing/2017/model3d" xmlns:o="urn:schemas-microsoft-com:office:office" xmlns:oel="http://schemas.microsoft.com/office/2019/extlst" xmlns:r="http://schemas.openxmlformats.org/officeDocument/2006/relationships" xmlns:m="http://schemas.openxmlformats.org/officeDocument/2006/math" xmlns:v="urn:schemas-microsoft-com:vml" xmlns:wp14="http://schemas.microsoft.com/office/word/2010/wordprocessingDrawing" xmlns:wp="http://schemas.openxmlformats.org/drawingml/2006/wordprocessingDrawing" xmlns:w10="urn:schemas-microsoft-com:office:word" xmlns:w="http://schemas.openxmlformats.org/wordprocessingml/2006/main" xmlns:w14="http://schemas.microsoft.com/office/word/2010/wordml" xmlns:w15="http://schemas.microsoft.com/office/word/2012/wordml" xmlns:w16cex="http://schemas.microsoft.com/office/word/2018/wordml/cex" xmlns:w16cid="http://schemas.microsoft.com/office/word/2016/wordml/cid" xmlns:w16="http://schemas.microsoft.com/office/word/2018/wordml" xmlns:w16sdtdh="http://schemas.microsoft.com/office/word/2020/wordml/sdtdatahash" xmlns:w16se="http://schemas.microsoft.com/office/word/2015/wordml/symex" xmlns:wpg="http://schemas.microsoft.com/office/word/2010/wordprocessingGroup" xmlns:wpi="http://schemas.microsoft.com/office/word/2010/wordprocessingInk" xmlns:wne="http://schemas.microsoft.com/office/word/2006/wordml" xmlns:wps="http://schemas.microsoft.com/office/word/2010/wordprocessingShape" mc:Ignorable="w14 w15 w16se w16cid w16 w16cex w16sdtdh wp14">
+<w:endnotes xmlns:wpc="http://schemas.microsoft.com/office/word/2010/wordprocessingCanvas" xmlns:cx="http://schemas.microsoft.com/office/drawing/2014/chartex" xmlns:cx1="http://schemas.microsoft.com/office/drawing/2015/9/8/chartex" xmlns:cx2="http://schemas.microsoft.com/office/drawing/2015/10/21/chartex" xmlns:cx3="http://schemas.microsoft.com/office/drawing/2016/5/9/chartex" xmlns:cx4="http://schemas.microsoft.com/office/drawing/2016/5/10/chartex" xmlns:cx5="http://schemas.microsoft.com/office/drawing/2016/5/11/chartex" xmlns:cx6="http://schemas.microsoft.com/office/drawing/2016/5/12/chartex" xmlns:cx7="http://schemas.microsoft.com/office/drawing/2016/5/13/chartex" xmlns:cx8="http://schemas.microsoft.com/office/drawing/2016/5/14/chartex" xmlns:mc="http://schemas.openxmlformats.org/markup-compatibility/2006" xmlns:aink="http://schemas.microsoft.com/office/drawing/2016/ink" xmlns:am3d="http://schemas.microsoft.com/office/drawing/2017/model3d" xmlns:o="urn:schemas-microsoft-com:office:office" xmlns:r="http://schemas.openxmlformats.org/officeDocument/2006/relationships" xmlns:m="http://schemas.openxmlformats.org/officeDocument/2006/math" xmlns:v="urn:schemas-microsoft-com:vml" xmlns:wp14="http://schemas.microsoft.com/office/word/2010/wordprocessingDrawing" xmlns:wp="http://schemas.openxmlformats.org/drawingml/2006/wordprocessingDrawing" xmlns:w10="urn:schemas-microsoft-com:office:word" xmlns:w="http://schemas.openxmlformats.org/wordprocessingml/2006/main" xmlns:w14="http://schemas.microsoft.com/office/word/2010/wordml" xmlns:w15="http://schemas.microsoft.com/office/word/2012/wordml" xmlns:w16cex="http://schemas.microsoft.com/office/word/2018/wordml/cex" xmlns:w16cid="http://schemas.microsoft.com/office/word/2016/wordml/cid" xmlns:w16="http://schemas.microsoft.com/office/word/2018/wordml" xmlns:w16sdtdh="http://schemas.microsoft.com/office/word/2020/wordml/sdtdatahash" xmlns:w16se="http://schemas.microsoft.com/office/word/2015/wordml/symex" xmlns:wpg="http://schemas.microsoft.com/office/word/2010/wordprocessingGroup" xmlns:wpi="http://schemas.microsoft.com/office/word/2010/wordprocessingInk" xmlns:wne="http://schemas.microsoft.com/office/word/2006/wordml" xmlns:wps="http://schemas.microsoft.com/office/word/2010/wordprocessingShape" mc:Ignorable="w14 w15 w16se w16cid w16 w16cex w16sdtdh wp14">
   <w:endnote w:type="separator" w:id="-1">
     <w:p>
       <w:pPr>
@@ -3179,7 +3418,7 @@
 </file>
 
 <file path=word/footer1.xml><?xml version="1.0" encoding="utf-8"?>
-<w:ftr xmlns:wpc="http://schemas.microsoft.com/office/word/2010/wordprocessingCanvas" xmlns:cx="http://schemas.microsoft.com/office/drawing/2014/chartex" xmlns:cx1="http://schemas.microsoft.com/office/drawing/2015/9/8/chartex" xmlns:cx2="http://schemas.microsoft.com/office/drawing/2015/10/21/chartex" xmlns:cx3="http://schemas.microsoft.com/office/drawing/2016/5/9/chartex" xmlns:cx4="http://schemas.microsoft.com/office/drawing/2016/5/10/chartex" xmlns:cx5="http://schemas.microsoft.com/office/drawing/2016/5/11/chartex" xmlns:cx6="http://schemas.microsoft.com/office/drawing/2016/5/12/chartex" xmlns:cx7="http://schemas.microsoft.com/office/drawing/2016/5/13/chartex" xmlns:cx8="http://schemas.microsoft.com/office/drawing/2016/5/14/chartex" xmlns:mc="http://schemas.openxmlformats.org/markup-compatibility/2006" xmlns:aink="http://schemas.microsoft.com/office/drawing/2016/ink" xmlns:am3d="http://schemas.microsoft.com/office/drawing/2017/model3d" xmlns:o="urn:schemas-microsoft-com:office:office" xmlns:oel="http://schemas.microsoft.com/office/2019/extlst" xmlns:r="http://schemas.openxmlformats.org/officeDocument/2006/relationships" xmlns:m="http://schemas.openxmlformats.org/officeDocument/2006/math" xmlns:v="urn:schemas-microsoft-com:vml" xmlns:wp14="http://schemas.microsoft.com/office/word/2010/wordprocessingDrawing" xmlns:wp="http://schemas.openxmlformats.org/drawingml/2006/wordprocessingDrawing" xmlns:w10="urn:schemas-microsoft-com:office:word" xmlns:w="http://schemas.openxmlformats.org/wordprocessingml/2006/main" xmlns:w14="http://schemas.microsoft.com/office/word/2010/wordml" xmlns:w15="http://schemas.microsoft.com/office/word/2012/wordml" xmlns:w16cex="http://schemas.microsoft.com/office/word/2018/wordml/cex" xmlns:w16cid="http://schemas.microsoft.com/office/word/2016/wordml/cid" xmlns:w16="http://schemas.microsoft.com/office/word/2018/wordml" xmlns:w16sdtdh="http://schemas.microsoft.com/office/word/2020/wordml/sdtdatahash" xmlns:w16se="http://schemas.microsoft.com/office/word/2015/wordml/symex" xmlns:wpg="http://schemas.microsoft.com/office/word/2010/wordprocessingGroup" xmlns:wpi="http://schemas.microsoft.com/office/word/2010/wordprocessingInk" xmlns:wne="http://schemas.microsoft.com/office/word/2006/wordml" xmlns:wps="http://schemas.microsoft.com/office/word/2010/wordprocessingShape" mc:Ignorable="w14 w15 w16se w16cid w16 w16cex w16sdtdh wp14">
+<w:ftr xmlns:wpc="http://schemas.microsoft.com/office/word/2010/wordprocessingCanvas" xmlns:cx="http://schemas.microsoft.com/office/drawing/2014/chartex" xmlns:cx1="http://schemas.microsoft.com/office/drawing/2015/9/8/chartex" xmlns:cx2="http://schemas.microsoft.com/office/drawing/2015/10/21/chartex" xmlns:cx3="http://schemas.microsoft.com/office/drawing/2016/5/9/chartex" xmlns:cx4="http://schemas.microsoft.com/office/drawing/2016/5/10/chartex" xmlns:cx5="http://schemas.microsoft.com/office/drawing/2016/5/11/chartex" xmlns:cx6="http://schemas.microsoft.com/office/drawing/2016/5/12/chartex" xmlns:cx7="http://schemas.microsoft.com/office/drawing/2016/5/13/chartex" xmlns:cx8="http://schemas.microsoft.com/office/drawing/2016/5/14/chartex" xmlns:mc="http://schemas.openxmlformats.org/markup-compatibility/2006" xmlns:aink="http://schemas.microsoft.com/office/drawing/2016/ink" xmlns:am3d="http://schemas.microsoft.com/office/drawing/2017/model3d" xmlns:o="urn:schemas-microsoft-com:office:office" xmlns:r="http://schemas.openxmlformats.org/officeDocument/2006/relationships" xmlns:m="http://schemas.openxmlformats.org/officeDocument/2006/math" xmlns:v="urn:schemas-microsoft-com:vml" xmlns:wp14="http://schemas.microsoft.com/office/word/2010/wordprocessingDrawing" xmlns:wp="http://schemas.openxmlformats.org/drawingml/2006/wordprocessingDrawing" xmlns:w10="urn:schemas-microsoft-com:office:word" xmlns:w="http://schemas.openxmlformats.org/wordprocessingml/2006/main" xmlns:w14="http://schemas.microsoft.com/office/word/2010/wordml" xmlns:w15="http://schemas.microsoft.com/office/word/2012/wordml" xmlns:w16cex="http://schemas.microsoft.com/office/word/2018/wordml/cex" xmlns:w16cid="http://schemas.microsoft.com/office/word/2016/wordml/cid" xmlns:w16="http://schemas.microsoft.com/office/word/2018/wordml" xmlns:w16sdtdh="http://schemas.microsoft.com/office/word/2020/wordml/sdtdatahash" xmlns:w16se="http://schemas.microsoft.com/office/word/2015/wordml/symex" xmlns:wpg="http://schemas.microsoft.com/office/word/2010/wordprocessingGroup" xmlns:wpi="http://schemas.microsoft.com/office/word/2010/wordprocessingInk" xmlns:wne="http://schemas.microsoft.com/office/word/2006/wordml" xmlns:wps="http://schemas.microsoft.com/office/word/2010/wordprocessingShape" mc:Ignorable="w14 w15 w16se w16cid w16 w16cex w16sdtdh wp14">
   <w:sdt>
     <w:sdtPr>
       <w:rPr>
@@ -3193,10 +3432,11 @@
         <w:docPartUnique/>
       </w:docPartObj>
     </w:sdtPr>
+    <w:sdtEndPr/>
     <w:sdtContent>
       <w:p>
         <w:pPr>
-          <w:pStyle w:val="a9"/>
+          <w:pStyle w:val="Footer"/>
           <w:jc w:val="center"/>
           <w:rPr>
             <w:rFonts w:ascii="Times New Roman" w:hAnsi="Times New Roman" w:cs="Times New Roman"/>
@@ -3250,14 +3490,14 @@
   </w:sdt>
   <w:p>
     <w:pPr>
-      <w:pStyle w:val="a9"/>
+      <w:pStyle w:val="Footer"/>
     </w:pPr>
   </w:p>
 </w:ftr>
 </file>
 
 <file path=word/footnotes.xml><?xml version="1.0" encoding="utf-8"?>
-<w:footnotes xmlns:wpc="http://schemas.microsoft.com/office/word/2010/wordprocessingCanvas" xmlns:cx="http://schemas.microsoft.com/office/drawing/2014/chartex" xmlns:cx1="http://schemas.microsoft.com/office/drawing/2015/9/8/chartex" xmlns:cx2="http://schemas.microsoft.com/office/drawing/2015/10/21/chartex" xmlns:cx3="http://schemas.microsoft.com/office/drawing/2016/5/9/chartex" xmlns:cx4="http://schemas.microsoft.com/office/drawing/2016/5/10/chartex" xmlns:cx5="http://schemas.microsoft.com/office/drawing/2016/5/11/chartex" xmlns:cx6="http://schemas.microsoft.com/office/drawing/2016/5/12/chartex" xmlns:cx7="http://schemas.microsoft.com/office/drawing/2016/5/13/chartex" xmlns:cx8="http://schemas.microsoft.com/office/drawing/2016/5/14/chartex" xmlns:mc="http://schemas.openxmlformats.org/markup-compatibility/2006" xmlns:aink="http://schemas.microsoft.com/office/drawing/2016/ink" xmlns:am3d="http://schemas.microsoft.com/office/drawing/2017/model3d" xmlns:o="urn:schemas-microsoft-com:office:office" xmlns:oel="http://schemas.microsoft.com/office/2019/extlst" xmlns:r="http://schemas.openxmlformats.org/officeDocument/2006/relationships" xmlns:m="http://schemas.openxmlformats.org/officeDocument/2006/math" xmlns:v="urn:schemas-microsoft-com:vml" xmlns:wp14="http://schemas.microsoft.com/office/word/2010/wordprocessingDrawing" xmlns:wp="http://schemas.openxmlformats.org/drawingml/2006/wordprocessingDrawing" xmlns:w10="urn:schemas-microsoft-com:office:word" xmlns:w="http://schemas.openxmlformats.org/wordprocessingml/2006/main" xmlns:w14="http://schemas.microsoft.com/office/word/2010/wordml" xmlns:w15="http://schemas.microsoft.com/office/word/2012/wordml" xmlns:w16cex="http://schemas.microsoft.com/office/word/2018/wordml/cex" xmlns:w16cid="http://schemas.microsoft.com/office/word/2016/wordml/cid" xmlns:w16="http://schemas.microsoft.com/office/word/2018/wordml" xmlns:w16sdtdh="http://schemas.microsoft.com/office/word/2020/wordml/sdtdatahash" xmlns:w16se="http://schemas.microsoft.com/office/word/2015/wordml/symex" xmlns:wpg="http://schemas.microsoft.com/office/word/2010/wordprocessingGroup" xmlns:wpi="http://schemas.microsoft.com/office/word/2010/wordprocessingInk" xmlns:wne="http://schemas.microsoft.com/office/word/2006/wordml" xmlns:wps="http://schemas.microsoft.com/office/word/2010/wordprocessingShape" mc:Ignorable="w14 w15 w16se w16cid w16 w16cex w16sdtdh wp14">
+<w:footnotes xmlns:wpc="http://schemas.microsoft.com/office/word/2010/wordprocessingCanvas" xmlns:cx="http://schemas.microsoft.com/office/drawing/2014/chartex" xmlns:cx1="http://schemas.microsoft.com/office/drawing/2015/9/8/chartex" xmlns:cx2="http://schemas.microsoft.com/office/drawing/2015/10/21/chartex" xmlns:cx3="http://schemas.microsoft.com/office/drawing/2016/5/9/chartex" xmlns:cx4="http://schemas.microsoft.com/office/drawing/2016/5/10/chartex" xmlns:cx5="http://schemas.microsoft.com/office/drawing/2016/5/11/chartex" xmlns:cx6="http://schemas.microsoft.com/office/drawing/2016/5/12/chartex" xmlns:cx7="http://schemas.microsoft.com/office/drawing/2016/5/13/chartex" xmlns:cx8="http://schemas.microsoft.com/office/drawing/2016/5/14/chartex" xmlns:mc="http://schemas.openxmlformats.org/markup-compatibility/2006" xmlns:aink="http://schemas.microsoft.com/office/drawing/2016/ink" xmlns:am3d="http://schemas.microsoft.com/office/drawing/2017/model3d" xmlns:o="urn:schemas-microsoft-com:office:office" xmlns:r="http://schemas.openxmlformats.org/officeDocument/2006/relationships" xmlns:m="http://schemas.openxmlformats.org/officeDocument/2006/math" xmlns:v="urn:schemas-microsoft-com:vml" xmlns:wp14="http://schemas.microsoft.com/office/word/2010/wordprocessingDrawing" xmlns:wp="http://schemas.openxmlformats.org/drawingml/2006/wordprocessingDrawing" xmlns:w10="urn:schemas-microsoft-com:office:word" xmlns:w="http://schemas.openxmlformats.org/wordprocessingml/2006/main" xmlns:w14="http://schemas.microsoft.com/office/word/2010/wordml" xmlns:w15="http://schemas.microsoft.com/office/word/2012/wordml" xmlns:w16cex="http://schemas.microsoft.com/office/word/2018/wordml/cex" xmlns:w16cid="http://schemas.microsoft.com/office/word/2016/wordml/cid" xmlns:w16="http://schemas.microsoft.com/office/word/2018/wordml" xmlns:w16sdtdh="http://schemas.microsoft.com/office/word/2020/wordml/sdtdatahash" xmlns:w16se="http://schemas.microsoft.com/office/word/2015/wordml/symex" xmlns:wpg="http://schemas.microsoft.com/office/word/2010/wordprocessingGroup" xmlns:wpi="http://schemas.microsoft.com/office/word/2010/wordprocessingInk" xmlns:wne="http://schemas.microsoft.com/office/word/2006/wordml" xmlns:wps="http://schemas.microsoft.com/office/word/2010/wordprocessingShape" mc:Ignorable="w14 w15 w16se w16cid w16 w16cex w16sdtdh wp14">
   <w:footnote w:type="separator" w:id="-1">
     <w:p>
       <w:pPr>
@@ -3282,7 +3522,7 @@
 </file>
 
 <file path=word/numbering.xml><?xml version="1.0" encoding="utf-8"?>
-<w:numbering xmlns:wpc="http://schemas.microsoft.com/office/word/2010/wordprocessingCanvas" xmlns:cx="http://schemas.microsoft.com/office/drawing/2014/chartex" xmlns:cx1="http://schemas.microsoft.com/office/drawing/2015/9/8/chartex" xmlns:cx2="http://schemas.microsoft.com/office/drawing/2015/10/21/chartex" xmlns:cx3="http://schemas.microsoft.com/office/drawing/2016/5/9/chartex" xmlns:cx4="http://schemas.microsoft.com/office/drawing/2016/5/10/chartex" xmlns:cx5="http://schemas.microsoft.com/office/drawing/2016/5/11/chartex" xmlns:cx6="http://schemas.microsoft.com/office/drawing/2016/5/12/chartex" xmlns:cx7="http://schemas.microsoft.com/office/drawing/2016/5/13/chartex" xmlns:cx8="http://schemas.microsoft.com/office/drawing/2016/5/14/chartex" xmlns:mc="http://schemas.openxmlformats.org/markup-compatibility/2006" xmlns:aink="http://schemas.microsoft.com/office/drawing/2016/ink" xmlns:am3d="http://schemas.microsoft.com/office/drawing/2017/model3d" xmlns:o="urn:schemas-microsoft-com:office:office" xmlns:oel="http://schemas.microsoft.com/office/2019/extlst" xmlns:r="http://schemas.openxmlformats.org/officeDocument/2006/relationships" xmlns:m="http://schemas.openxmlformats.org/officeDocument/2006/math" xmlns:v="urn:schemas-microsoft-com:vml" xmlns:wp14="http://schemas.microsoft.com/office/word/2010/wordprocessingDrawing" xmlns:wp="http://schemas.openxmlformats.org/drawingml/2006/wordprocessingDrawing" xmlns:w10="urn:schemas-microsoft-com:office:word" xmlns:w="http://schemas.openxmlformats.org/wordprocessingml/2006/main" xmlns:w14="http://schemas.microsoft.com/office/word/2010/wordml" xmlns:w15="http://schemas.microsoft.com/office/word/2012/wordml" xmlns:w16cex="http://schemas.microsoft.com/office/word/2018/wordml/cex" xmlns:w16cid="http://schemas.microsoft.com/office/word/2016/wordml/cid" xmlns:w16="http://schemas.microsoft.com/office/word/2018/wordml" xmlns:w16sdtdh="http://schemas.microsoft.com/office/word/2020/wordml/sdtdatahash" xmlns:w16se="http://schemas.microsoft.com/office/word/2015/wordml/symex" xmlns:wpg="http://schemas.microsoft.com/office/word/2010/wordprocessingGroup" xmlns:wpi="http://schemas.microsoft.com/office/word/2010/wordprocessingInk" xmlns:wne="http://schemas.microsoft.com/office/word/2006/wordml" xmlns:wps="http://schemas.microsoft.com/office/word/2010/wordprocessingShape" mc:Ignorable="w14 w15 w16se w16cid w16 w16cex w16sdtdh wp14">
+<w:numbering xmlns:wpc="http://schemas.microsoft.com/office/word/2010/wordprocessingCanvas" xmlns:cx="http://schemas.microsoft.com/office/drawing/2014/chartex" xmlns:cx1="http://schemas.microsoft.com/office/drawing/2015/9/8/chartex" xmlns:cx2="http://schemas.microsoft.com/office/drawing/2015/10/21/chartex" xmlns:cx3="http://schemas.microsoft.com/office/drawing/2016/5/9/chartex" xmlns:cx4="http://schemas.microsoft.com/office/drawing/2016/5/10/chartex" xmlns:cx5="http://schemas.microsoft.com/office/drawing/2016/5/11/chartex" xmlns:cx6="http://schemas.microsoft.com/office/drawing/2016/5/12/chartex" xmlns:cx7="http://schemas.microsoft.com/office/drawing/2016/5/13/chartex" xmlns:cx8="http://schemas.microsoft.com/office/drawing/2016/5/14/chartex" xmlns:mc="http://schemas.openxmlformats.org/markup-compatibility/2006" xmlns:aink="http://schemas.microsoft.com/office/drawing/2016/ink" xmlns:am3d="http://schemas.microsoft.com/office/drawing/2017/model3d" xmlns:o="urn:schemas-microsoft-com:office:office" xmlns:r="http://schemas.openxmlformats.org/officeDocument/2006/relationships" xmlns:m="http://schemas.openxmlformats.org/officeDocument/2006/math" xmlns:v="urn:schemas-microsoft-com:vml" xmlns:wp14="http://schemas.microsoft.com/office/word/2010/wordprocessingDrawing" xmlns:wp="http://schemas.openxmlformats.org/drawingml/2006/wordprocessingDrawing" xmlns:w10="urn:schemas-microsoft-com:office:word" xmlns:w="http://schemas.openxmlformats.org/wordprocessingml/2006/main" xmlns:w14="http://schemas.microsoft.com/office/word/2010/wordml" xmlns:w15="http://schemas.microsoft.com/office/word/2012/wordml" xmlns:w16cex="http://schemas.microsoft.com/office/word/2018/wordml/cex" xmlns:w16cid="http://schemas.microsoft.com/office/word/2016/wordml/cid" xmlns:w16="http://schemas.microsoft.com/office/word/2018/wordml" xmlns:w16sdtdh="http://schemas.microsoft.com/office/word/2020/wordml/sdtdatahash" xmlns:w16se="http://schemas.microsoft.com/office/word/2015/wordml/symex" xmlns:wpg="http://schemas.microsoft.com/office/word/2010/wordprocessingGroup" xmlns:wpi="http://schemas.microsoft.com/office/word/2010/wordprocessingInk" xmlns:wne="http://schemas.microsoft.com/office/word/2006/wordml" xmlns:wps="http://schemas.microsoft.com/office/word/2010/wordprocessingShape" mc:Ignorable="w14 w15 w16se w16cid w16 w16cex w16sdtdh wp14">
   <w:abstractNum w:abstractNumId="0" w15:restartNumberingAfterBreak="0">
     <w:nsid w:val="022A282A"/>
     <w:multiLevelType w:val="hybridMultilevel"/>
@@ -5898,16 +6138,16 @@
       </w:pPr>
     </w:lvl>
   </w:abstractNum>
-  <w:num w:numId="1" w16cid:durableId="342830075">
+  <w:num w:numId="1">
     <w:abstractNumId w:val="22"/>
   </w:num>
-  <w:num w:numId="2" w16cid:durableId="381490575">
+  <w:num w:numId="2">
     <w:abstractNumId w:val="0"/>
   </w:num>
-  <w:num w:numId="3" w16cid:durableId="1736734392">
+  <w:num w:numId="3">
     <w:abstractNumId w:val="9"/>
   </w:num>
-  <w:num w:numId="4" w16cid:durableId="701396698">
+  <w:num w:numId="4">
     <w:abstractNumId w:val="16"/>
     <w:lvlOverride w:ilvl="0">
       <w:startOverride w:val="1"/>
@@ -5937,7 +6177,7 @@
       <w:startOverride w:val="1"/>
     </w:lvlOverride>
   </w:num>
-  <w:num w:numId="5" w16cid:durableId="822966684">
+  <w:num w:numId="5">
     <w:abstractNumId w:val="21"/>
     <w:lvlOverride w:ilvl="0">
       <w:startOverride w:val="1"/>
@@ -5967,7 +6207,7 @@
       <w:startOverride w:val="1"/>
     </w:lvlOverride>
   </w:num>
-  <w:num w:numId="6" w16cid:durableId="2136217003">
+  <w:num w:numId="6">
     <w:abstractNumId w:val="20"/>
     <w:lvlOverride w:ilvl="0">
       <w:startOverride w:val="1"/>
@@ -5997,7 +6237,7 @@
       <w:startOverride w:val="1"/>
     </w:lvlOverride>
   </w:num>
-  <w:num w:numId="7" w16cid:durableId="1638603386">
+  <w:num w:numId="7">
     <w:abstractNumId w:val="23"/>
     <w:lvlOverride w:ilvl="0">
       <w:startOverride w:val="1"/>
@@ -6027,61 +6267,61 @@
       <w:startOverride w:val="1"/>
     </w:lvlOverride>
   </w:num>
-  <w:num w:numId="8" w16cid:durableId="1188719179">
+  <w:num w:numId="8">
     <w:abstractNumId w:val="3"/>
   </w:num>
-  <w:num w:numId="9" w16cid:durableId="1309238849">
+  <w:num w:numId="9">
     <w:abstractNumId w:val="19"/>
   </w:num>
-  <w:num w:numId="10" w16cid:durableId="856776240">
+  <w:num w:numId="10">
     <w:abstractNumId w:val="14"/>
   </w:num>
-  <w:num w:numId="11" w16cid:durableId="1012075033">
+  <w:num w:numId="11">
     <w:abstractNumId w:val="4"/>
   </w:num>
-  <w:num w:numId="12" w16cid:durableId="1898009390">
+  <w:num w:numId="12">
     <w:abstractNumId w:val="1"/>
   </w:num>
-  <w:num w:numId="13" w16cid:durableId="1300378171">
+  <w:num w:numId="13">
     <w:abstractNumId w:val="24"/>
   </w:num>
-  <w:num w:numId="14" w16cid:durableId="720397674">
+  <w:num w:numId="14">
     <w:abstractNumId w:val="7"/>
   </w:num>
-  <w:num w:numId="15" w16cid:durableId="1440832646">
+  <w:num w:numId="15">
     <w:abstractNumId w:val="5"/>
   </w:num>
-  <w:num w:numId="16" w16cid:durableId="537861777">
+  <w:num w:numId="16">
     <w:abstractNumId w:val="10"/>
   </w:num>
-  <w:num w:numId="17" w16cid:durableId="316804624">
+  <w:num w:numId="17">
     <w:abstractNumId w:val="13"/>
   </w:num>
-  <w:num w:numId="18" w16cid:durableId="1321887026">
+  <w:num w:numId="18">
     <w:abstractNumId w:val="20"/>
   </w:num>
-  <w:num w:numId="19" w16cid:durableId="336035125">
+  <w:num w:numId="19">
     <w:abstractNumId w:val="18"/>
   </w:num>
-  <w:num w:numId="20" w16cid:durableId="981806338">
+  <w:num w:numId="20">
     <w:abstractNumId w:val="17"/>
   </w:num>
-  <w:num w:numId="21" w16cid:durableId="713626117">
+  <w:num w:numId="21">
     <w:abstractNumId w:val="15"/>
   </w:num>
-  <w:num w:numId="22" w16cid:durableId="331421717">
+  <w:num w:numId="22">
     <w:abstractNumId w:val="2"/>
   </w:num>
-  <w:num w:numId="23" w16cid:durableId="794327631">
+  <w:num w:numId="23">
     <w:abstractNumId w:val="8"/>
   </w:num>
-  <w:num w:numId="24" w16cid:durableId="1035426232">
+  <w:num w:numId="24">
     <w:abstractNumId w:val="12"/>
   </w:num>
-  <w:num w:numId="25" w16cid:durableId="831026283">
+  <w:num w:numId="25">
     <w:abstractNumId w:val="6"/>
   </w:num>
-  <w:num w:numId="26" w16cid:durableId="250741827">
+  <w:num w:numId="26">
     <w:abstractNumId w:val="11"/>
   </w:num>
   <w:numIdMacAtCleanup w:val="17"/>
@@ -6483,14 +6723,14 @@
     <w:lsdException w:name="Unresolved Mention" w:semiHidden="1" w:unhideWhenUsed="1"/>
     <w:lsdException w:name="Smart Link" w:semiHidden="1" w:unhideWhenUsed="1"/>
   </w:latentStyles>
-  <w:style w:type="paragraph" w:default="1" w:styleId="a">
+  <w:style w:type="paragraph" w:default="1" w:styleId="Normal">
     <w:name w:val="Normal"/>
   </w:style>
-  <w:style w:type="paragraph" w:styleId="1">
+  <w:style w:type="paragraph" w:styleId="Heading1">
     <w:name w:val="heading 1"/>
-    <w:basedOn w:val="a0"/>
-    <w:next w:val="a"/>
-    <w:link w:val="10"/>
+    <w:basedOn w:val="a"/>
+    <w:next w:val="Normal"/>
+    <w:link w:val="Heading1Char"/>
     <w:uiPriority w:val="9"/>
     <w:qFormat/>
     <w:rsid w:val="00A1037A"/>
@@ -6502,11 +6742,11 @@
       <w:bCs/>
     </w:rPr>
   </w:style>
-  <w:style w:type="paragraph" w:styleId="2">
+  <w:style w:type="paragraph" w:styleId="Heading2">
     <w:name w:val="heading 2"/>
-    <w:basedOn w:val="a"/>
-    <w:next w:val="a"/>
-    <w:link w:val="20"/>
+    <w:basedOn w:val="Normal"/>
+    <w:next w:val="Normal"/>
+    <w:link w:val="Heading2Char"/>
     <w:uiPriority w:val="9"/>
     <w:unhideWhenUsed/>
     <w:qFormat/>
@@ -6526,11 +6766,11 @@
       <w:szCs w:val="26"/>
     </w:rPr>
   </w:style>
-  <w:style w:type="paragraph" w:styleId="3">
+  <w:style w:type="paragraph" w:styleId="Heading3">
     <w:name w:val="heading 3"/>
-    <w:basedOn w:val="a"/>
-    <w:next w:val="a"/>
-    <w:link w:val="30"/>
+    <w:basedOn w:val="Normal"/>
+    <w:next w:val="Normal"/>
+    <w:link w:val="Heading3Char"/>
     <w:uiPriority w:val="9"/>
     <w:unhideWhenUsed/>
     <w:qFormat/>
@@ -6550,11 +6790,11 @@
       <w:szCs w:val="24"/>
     </w:rPr>
   </w:style>
-  <w:style w:type="paragraph" w:styleId="4">
+  <w:style w:type="paragraph" w:styleId="Heading4">
     <w:name w:val="heading 4"/>
-    <w:basedOn w:val="a"/>
-    <w:next w:val="a"/>
-    <w:link w:val="40"/>
+    <w:basedOn w:val="Normal"/>
+    <w:next w:val="Normal"/>
+    <w:link w:val="Heading4Char"/>
     <w:uiPriority w:val="9"/>
     <w:unhideWhenUsed/>
     <w:qFormat/>
@@ -6579,13 +6819,13 @@
       <w:szCs w:val="18"/>
     </w:rPr>
   </w:style>
-  <w:style w:type="character" w:default="1" w:styleId="a1">
+  <w:style w:type="character" w:default="1" w:styleId="DefaultParagraphFont">
     <w:name w:val="Default Paragraph Font"/>
     <w:uiPriority w:val="1"/>
     <w:semiHidden/>
     <w:unhideWhenUsed/>
   </w:style>
-  <w:style w:type="table" w:default="1" w:styleId="a2">
+  <w:style w:type="table" w:default="1" w:styleId="TableNormal">
     <w:name w:val="Normal Table"/>
     <w:uiPriority w:val="99"/>
     <w:semiHidden/>
@@ -6600,16 +6840,16 @@
       </w:tblCellMar>
     </w:tblPr>
   </w:style>
-  <w:style w:type="numbering" w:default="1" w:styleId="a3">
+  <w:style w:type="numbering" w:default="1" w:styleId="NoList">
     <w:name w:val="No List"/>
     <w:uiPriority w:val="99"/>
     <w:semiHidden/>
     <w:unhideWhenUsed/>
   </w:style>
-  <w:style w:type="paragraph" w:customStyle="1" w:styleId="a0">
+  <w:style w:type="paragraph" w:customStyle="1" w:styleId="a">
     <w:name w:val="ГОСТ"/>
-    <w:basedOn w:val="a"/>
-    <w:link w:val="a4"/>
+    <w:basedOn w:val="Normal"/>
+    <w:link w:val="a0"/>
     <w:qFormat/>
     <w:rsid w:val="003C25A7"/>
     <w:pPr>
@@ -6623,10 +6863,10 @@
       <w:szCs w:val="28"/>
     </w:rPr>
   </w:style>
-  <w:style w:type="character" w:customStyle="1" w:styleId="a4">
+  <w:style w:type="character" w:customStyle="1" w:styleId="a0">
     <w:name w:val="ГОСТ Знак"/>
-    <w:basedOn w:val="a1"/>
-    <w:link w:val="a0"/>
+    <w:basedOn w:val="DefaultParagraphFont"/>
+    <w:link w:val="a"/>
     <w:locked/>
     <w:rsid w:val="003C25A7"/>
     <w:rPr>
@@ -6635,10 +6875,10 @@
       <w:szCs w:val="28"/>
     </w:rPr>
   </w:style>
-  <w:style w:type="character" w:customStyle="1" w:styleId="10">
-    <w:name w:val="Заголовок 1 Знак"/>
-    <w:basedOn w:val="a1"/>
-    <w:link w:val="1"/>
+  <w:style w:type="character" w:customStyle="1" w:styleId="Heading1Char">
+    <w:name w:val="Heading 1 Char"/>
+    <w:basedOn w:val="DefaultParagraphFont"/>
+    <w:link w:val="Heading1"/>
     <w:uiPriority w:val="9"/>
     <w:rsid w:val="00A1037A"/>
     <w:rPr>
@@ -6649,10 +6889,10 @@
       <w:szCs w:val="28"/>
     </w:rPr>
   </w:style>
-  <w:style w:type="character" w:customStyle="1" w:styleId="20">
-    <w:name w:val="Заголовок 2 Знак"/>
-    <w:basedOn w:val="a1"/>
-    <w:link w:val="2"/>
+  <w:style w:type="character" w:customStyle="1" w:styleId="Heading2Char">
+    <w:name w:val="Heading 2 Char"/>
+    <w:basedOn w:val="DefaultParagraphFont"/>
+    <w:link w:val="Heading2"/>
     <w:uiPriority w:val="9"/>
     <w:rsid w:val="00601CA8"/>
     <w:rPr>
@@ -6662,10 +6902,10 @@
       <w:szCs w:val="26"/>
     </w:rPr>
   </w:style>
-  <w:style w:type="character" w:customStyle="1" w:styleId="30">
-    <w:name w:val="Заголовок 3 Знак"/>
-    <w:basedOn w:val="a1"/>
-    <w:link w:val="3"/>
+  <w:style w:type="character" w:customStyle="1" w:styleId="Heading3Char">
+    <w:name w:val="Heading 3 Char"/>
+    <w:basedOn w:val="DefaultParagraphFont"/>
+    <w:link w:val="Heading3"/>
     <w:uiPriority w:val="9"/>
     <w:rsid w:val="00EE5283"/>
     <w:rPr>
@@ -6675,10 +6915,10 @@
       <w:szCs w:val="24"/>
     </w:rPr>
   </w:style>
-  <w:style w:type="paragraph" w:customStyle="1" w:styleId="a5">
+  <w:style w:type="paragraph" w:customStyle="1" w:styleId="a1">
     <w:name w:val="необычный"/>
-    <w:basedOn w:val="a"/>
-    <w:link w:val="a6"/>
+    <w:basedOn w:val="Normal"/>
+    <w:link w:val="a2"/>
     <w:qFormat/>
     <w:rsid w:val="00A1037A"/>
     <w:pPr>
@@ -6692,10 +6932,10 @@
       <w:szCs w:val="28"/>
     </w:rPr>
   </w:style>
-  <w:style w:type="character" w:customStyle="1" w:styleId="a6">
+  <w:style w:type="character" w:customStyle="1" w:styleId="a2">
     <w:name w:val="необычный Знак"/>
-    <w:basedOn w:val="a1"/>
-    <w:link w:val="a5"/>
+    <w:basedOn w:val="DefaultParagraphFont"/>
+    <w:link w:val="a1"/>
     <w:rsid w:val="00A1037A"/>
     <w:rPr>
       <w:rFonts w:ascii="Times New Roman" w:eastAsia="Calibri" w:hAnsi="Times New Roman" w:cs="Times New Roman"/>
@@ -6703,10 +6943,10 @@
       <w:szCs w:val="28"/>
     </w:rPr>
   </w:style>
-  <w:style w:type="paragraph" w:styleId="a7">
+  <w:style w:type="paragraph" w:styleId="Header">
     <w:name w:val="header"/>
-    <w:basedOn w:val="a"/>
-    <w:link w:val="a8"/>
+    <w:basedOn w:val="Normal"/>
+    <w:link w:val="HeaderChar"/>
     <w:uiPriority w:val="99"/>
     <w:unhideWhenUsed/>
     <w:rsid w:val="0048330C"/>
@@ -6718,17 +6958,17 @@
       <w:spacing w:after="0" w:line="240" w:lineRule="auto"/>
     </w:pPr>
   </w:style>
-  <w:style w:type="character" w:customStyle="1" w:styleId="a8">
-    <w:name w:val="Верхний колонтитул Знак"/>
-    <w:basedOn w:val="a1"/>
-    <w:link w:val="a7"/>
+  <w:style w:type="character" w:customStyle="1" w:styleId="HeaderChar">
+    <w:name w:val="Header Char"/>
+    <w:basedOn w:val="DefaultParagraphFont"/>
+    <w:link w:val="Header"/>
     <w:uiPriority w:val="99"/>
     <w:rsid w:val="0048330C"/>
   </w:style>
-  <w:style w:type="paragraph" w:styleId="a9">
+  <w:style w:type="paragraph" w:styleId="Footer">
     <w:name w:val="footer"/>
-    <w:basedOn w:val="a"/>
-    <w:link w:val="aa"/>
+    <w:basedOn w:val="Normal"/>
+    <w:link w:val="FooterChar"/>
     <w:uiPriority w:val="99"/>
     <w:unhideWhenUsed/>
     <w:rsid w:val="0048330C"/>
@@ -6740,16 +6980,16 @@
       <w:spacing w:after="0" w:line="240" w:lineRule="auto"/>
     </w:pPr>
   </w:style>
-  <w:style w:type="character" w:customStyle="1" w:styleId="aa">
-    <w:name w:val="Нижний колонтитул Знак"/>
-    <w:basedOn w:val="a1"/>
-    <w:link w:val="a9"/>
+  <w:style w:type="character" w:customStyle="1" w:styleId="FooterChar">
+    <w:name w:val="Footer Char"/>
+    <w:basedOn w:val="DefaultParagraphFont"/>
+    <w:link w:val="Footer"/>
     <w:uiPriority w:val="99"/>
     <w:rsid w:val="0048330C"/>
   </w:style>
-  <w:style w:type="character" w:styleId="ab">
+  <w:style w:type="character" w:styleId="CommentReference">
     <w:name w:val="annotation reference"/>
-    <w:basedOn w:val="a1"/>
+    <w:basedOn w:val="DefaultParagraphFont"/>
     <w:uiPriority w:val="99"/>
     <w:semiHidden/>
     <w:unhideWhenUsed/>
@@ -6759,10 +6999,10 @@
       <w:szCs w:val="16"/>
     </w:rPr>
   </w:style>
-  <w:style w:type="paragraph" w:styleId="ac">
+  <w:style w:type="paragraph" w:styleId="CommentText">
     <w:name w:val="annotation text"/>
-    <w:basedOn w:val="a"/>
-    <w:link w:val="ad"/>
+    <w:basedOn w:val="Normal"/>
+    <w:link w:val="CommentTextChar"/>
     <w:uiPriority w:val="99"/>
     <w:semiHidden/>
     <w:unhideWhenUsed/>
@@ -6775,10 +7015,10 @@
       <w:szCs w:val="20"/>
     </w:rPr>
   </w:style>
-  <w:style w:type="character" w:customStyle="1" w:styleId="ad">
-    <w:name w:val="Текст примечания Знак"/>
-    <w:basedOn w:val="a1"/>
-    <w:link w:val="ac"/>
+  <w:style w:type="character" w:customStyle="1" w:styleId="CommentTextChar">
+    <w:name w:val="Comment Text Char"/>
+    <w:basedOn w:val="DefaultParagraphFont"/>
+    <w:link w:val="CommentText"/>
     <w:uiPriority w:val="99"/>
     <w:semiHidden/>
     <w:rsid w:val="0048330C"/>
@@ -6787,11 +7027,11 @@
       <w:szCs w:val="20"/>
     </w:rPr>
   </w:style>
-  <w:style w:type="paragraph" w:styleId="ae">
+  <w:style w:type="paragraph" w:styleId="CommentSubject">
     <w:name w:val="annotation subject"/>
-    <w:basedOn w:val="ac"/>
-    <w:next w:val="ac"/>
-    <w:link w:val="af"/>
+    <w:basedOn w:val="CommentText"/>
+    <w:next w:val="CommentText"/>
+    <w:link w:val="CommentSubjectChar"/>
     <w:uiPriority w:val="99"/>
     <w:semiHidden/>
     <w:unhideWhenUsed/>
@@ -6801,10 +7041,10 @@
       <w:bCs/>
     </w:rPr>
   </w:style>
-  <w:style w:type="character" w:customStyle="1" w:styleId="af">
-    <w:name w:val="Тема примечания Знак"/>
-    <w:basedOn w:val="ad"/>
-    <w:link w:val="ae"/>
+  <w:style w:type="character" w:customStyle="1" w:styleId="CommentSubjectChar">
+    <w:name w:val="Comment Subject Char"/>
+    <w:basedOn w:val="CommentTextChar"/>
+    <w:link w:val="CommentSubject"/>
     <w:uiPriority w:val="99"/>
     <w:semiHidden/>
     <w:rsid w:val="0048330C"/>
@@ -6815,10 +7055,10 @@
       <w:szCs w:val="20"/>
     </w:rPr>
   </w:style>
-  <w:style w:type="paragraph" w:styleId="af0">
+  <w:style w:type="paragraph" w:styleId="BalloonText">
     <w:name w:val="Balloon Text"/>
-    <w:basedOn w:val="a"/>
-    <w:link w:val="af1"/>
+    <w:basedOn w:val="Normal"/>
+    <w:link w:val="BalloonTextChar"/>
     <w:uiPriority w:val="99"/>
     <w:semiHidden/>
     <w:unhideWhenUsed/>
@@ -6832,10 +7072,10 @@
       <w:szCs w:val="18"/>
     </w:rPr>
   </w:style>
-  <w:style w:type="character" w:customStyle="1" w:styleId="af1">
-    <w:name w:val="Текст выноски Знак"/>
-    <w:basedOn w:val="a1"/>
-    <w:link w:val="af0"/>
+  <w:style w:type="character" w:customStyle="1" w:styleId="BalloonTextChar">
+    <w:name w:val="Balloon Text Char"/>
+    <w:basedOn w:val="DefaultParagraphFont"/>
+    <w:link w:val="BalloonText"/>
     <w:uiPriority w:val="99"/>
     <w:semiHidden/>
     <w:rsid w:val="0048330C"/>
@@ -6845,9 +7085,9 @@
       <w:szCs w:val="18"/>
     </w:rPr>
   </w:style>
-  <w:style w:type="paragraph" w:styleId="af2">
+  <w:style w:type="paragraph" w:styleId="NormalWeb">
     <w:name w:val="Normal (Web)"/>
-    <w:basedOn w:val="a"/>
+    <w:basedOn w:val="Normal"/>
     <w:uiPriority w:val="99"/>
     <w:unhideWhenUsed/>
     <w:rsid w:val="00970437"/>
@@ -6861,10 +7101,10 @@
       <w:lang w:eastAsia="ru-RU"/>
     </w:rPr>
   </w:style>
-  <w:style w:type="paragraph" w:styleId="af3">
+  <w:style w:type="paragraph" w:styleId="Caption">
     <w:name w:val="caption"/>
-    <w:basedOn w:val="a"/>
-    <w:next w:val="a"/>
+    <w:basedOn w:val="Normal"/>
+    <w:next w:val="Normal"/>
     <w:uiPriority w:val="35"/>
     <w:unhideWhenUsed/>
     <w:qFormat/>
@@ -6880,9 +7120,9 @@
       <w:szCs w:val="18"/>
     </w:rPr>
   </w:style>
-  <w:style w:type="character" w:styleId="af4">
+  <w:style w:type="character" w:styleId="PlaceholderText">
     <w:name w:val="Placeholder Text"/>
-    <w:basedOn w:val="a1"/>
+    <w:basedOn w:val="DefaultParagraphFont"/>
     <w:uiPriority w:val="99"/>
     <w:semiHidden/>
     <w:rsid w:val="00B644FE"/>
@@ -6890,10 +7130,10 @@
       <w:color w:val="808080"/>
     </w:rPr>
   </w:style>
-  <w:style w:type="paragraph" w:styleId="af5">
+  <w:style w:type="paragraph" w:styleId="TOCHeading">
     <w:name w:val="TOC Heading"/>
-    <w:basedOn w:val="1"/>
-    <w:next w:val="a"/>
+    <w:basedOn w:val="Heading1"/>
+    <w:next w:val="Normal"/>
     <w:uiPriority w:val="39"/>
     <w:unhideWhenUsed/>
     <w:qFormat/>
@@ -6905,9 +7145,9 @@
       <w:lang w:eastAsia="ru-RU"/>
     </w:rPr>
   </w:style>
-  <w:style w:type="character" w:styleId="af6">
+  <w:style w:type="character" w:styleId="Hyperlink">
     <w:name w:val="Hyperlink"/>
-    <w:basedOn w:val="a1"/>
+    <w:basedOn w:val="DefaultParagraphFont"/>
     <w:uiPriority w:val="99"/>
     <w:unhideWhenUsed/>
     <w:rsid w:val="006D53EA"/>
@@ -6916,9 +7156,9 @@
       <w:u w:val="single"/>
     </w:rPr>
   </w:style>
-  <w:style w:type="character" w:customStyle="1" w:styleId="11">
+  <w:style w:type="character" w:customStyle="1" w:styleId="1">
     <w:name w:val="Неразрешенное упоминание1"/>
-    <w:basedOn w:val="a1"/>
+    <w:basedOn w:val="DefaultParagraphFont"/>
     <w:uiPriority w:val="99"/>
     <w:semiHidden/>
     <w:unhideWhenUsed/>
@@ -6928,10 +7168,10 @@
       <w:shd w:val="clear" w:color="auto" w:fill="E1DFDD"/>
     </w:rPr>
   </w:style>
-  <w:style w:type="paragraph" w:styleId="12">
+  <w:style w:type="paragraph" w:styleId="TOC1">
     <w:name w:val="toc 1"/>
-    <w:basedOn w:val="a"/>
-    <w:next w:val="a"/>
+    <w:basedOn w:val="Normal"/>
+    <w:next w:val="Normal"/>
     <w:autoRedefine/>
     <w:uiPriority w:val="39"/>
     <w:unhideWhenUsed/>
@@ -6940,11 +7180,11 @@
       <w:spacing w:after="100"/>
     </w:pPr>
   </w:style>
-  <w:style w:type="paragraph" w:styleId="af7">
+  <w:style w:type="paragraph" w:styleId="Title">
     <w:name w:val="Title"/>
-    <w:basedOn w:val="a"/>
-    <w:next w:val="a"/>
-    <w:link w:val="af8"/>
+    <w:basedOn w:val="Normal"/>
+    <w:next w:val="Normal"/>
+    <w:link w:val="TitleChar"/>
     <w:uiPriority w:val="10"/>
     <w:qFormat/>
     <w:rsid w:val="00CE0D84"/>
@@ -6960,10 +7200,10 @@
       <w:szCs w:val="56"/>
     </w:rPr>
   </w:style>
-  <w:style w:type="character" w:customStyle="1" w:styleId="af8">
-    <w:name w:val="Заголовок Знак"/>
-    <w:basedOn w:val="a1"/>
-    <w:link w:val="af7"/>
+  <w:style w:type="character" w:customStyle="1" w:styleId="TitleChar">
+    <w:name w:val="Title Char"/>
+    <w:basedOn w:val="DefaultParagraphFont"/>
+    <w:link w:val="Title"/>
     <w:uiPriority w:val="10"/>
     <w:rsid w:val="00CE0D84"/>
     <w:rPr>
@@ -6974,10 +7214,10 @@
       <w:szCs w:val="56"/>
     </w:rPr>
   </w:style>
-  <w:style w:type="paragraph" w:styleId="21">
+  <w:style w:type="paragraph" w:styleId="TOC2">
     <w:name w:val="toc 2"/>
-    <w:basedOn w:val="a"/>
-    <w:next w:val="a"/>
+    <w:basedOn w:val="Normal"/>
+    <w:next w:val="Normal"/>
     <w:autoRedefine/>
     <w:uiPriority w:val="39"/>
     <w:unhideWhenUsed/>
@@ -6987,10 +7227,10 @@
       <w:ind w:left="220"/>
     </w:pPr>
   </w:style>
-  <w:style w:type="paragraph" w:styleId="31">
+  <w:style w:type="paragraph" w:styleId="TOC3">
     <w:name w:val="toc 3"/>
-    <w:basedOn w:val="a"/>
-    <w:next w:val="a"/>
+    <w:basedOn w:val="Normal"/>
+    <w:next w:val="Normal"/>
     <w:autoRedefine/>
     <w:uiPriority w:val="39"/>
     <w:unhideWhenUsed/>
@@ -7000,9 +7240,9 @@
       <w:ind w:left="440"/>
     </w:pPr>
   </w:style>
-  <w:style w:type="table" w:styleId="af9">
+  <w:style w:type="table" w:styleId="TableGrid">
     <w:name w:val="Table Grid"/>
-    <w:basedOn w:val="a2"/>
+    <w:basedOn w:val="TableNormal"/>
     <w:uiPriority w:val="59"/>
     <w:rsid w:val="00BF15B3"/>
     <w:pPr>
@@ -7025,11 +7265,11 @@
       </w:tblBorders>
     </w:tblPr>
   </w:style>
-  <w:style w:type="paragraph" w:styleId="afa">
+  <w:style w:type="paragraph" w:styleId="ListParagraph">
     <w:name w:val="List Paragraph"/>
     <w:aliases w:val="Плюсы/Минусы"/>
-    <w:basedOn w:val="a"/>
-    <w:link w:val="afb"/>
+    <w:basedOn w:val="Normal"/>
+    <w:link w:val="ListParagraphChar"/>
     <w:uiPriority w:val="34"/>
     <w:qFormat/>
     <w:rsid w:val="00F31329"/>
@@ -7038,10 +7278,10 @@
       <w:contextualSpacing/>
     </w:pPr>
   </w:style>
-  <w:style w:type="table" w:customStyle="1" w:styleId="13">
+  <w:style w:type="table" w:customStyle="1" w:styleId="10">
     <w:name w:val="Сетка таблицы1"/>
-    <w:basedOn w:val="a2"/>
-    <w:next w:val="af9"/>
+    <w:basedOn w:val="TableNormal"/>
+    <w:next w:val="TableGrid"/>
     <w:uiPriority w:val="39"/>
     <w:rsid w:val="00C0391E"/>
     <w:pPr>
@@ -7058,10 +7298,10 @@
       </w:tblBorders>
     </w:tblPr>
   </w:style>
-  <w:style w:type="table" w:customStyle="1" w:styleId="110">
+  <w:style w:type="table" w:customStyle="1" w:styleId="11">
     <w:name w:val="Сетка таблицы11"/>
-    <w:basedOn w:val="a2"/>
-    <w:next w:val="af9"/>
+    <w:basedOn w:val="TableNormal"/>
+    <w:next w:val="TableGrid"/>
     <w:uiPriority w:val="39"/>
     <w:rsid w:val="00C0391E"/>
     <w:pPr>
@@ -7084,10 +7324,10 @@
       </w:tblBorders>
     </w:tblPr>
   </w:style>
-  <w:style w:type="table" w:customStyle="1" w:styleId="22">
+  <w:style w:type="table" w:customStyle="1" w:styleId="2">
     <w:name w:val="Сетка таблицы2"/>
-    <w:basedOn w:val="a2"/>
-    <w:next w:val="af9"/>
+    <w:basedOn w:val="TableNormal"/>
+    <w:next w:val="TableGrid"/>
     <w:uiPriority w:val="59"/>
     <w:qFormat/>
     <w:rsid w:val="00D2674F"/>
@@ -7109,10 +7349,10 @@
       </w:tblBorders>
     </w:tblPr>
   </w:style>
-  <w:style w:type="paragraph" w:styleId="afc">
+  <w:style w:type="paragraph" w:styleId="FootnoteText">
     <w:name w:val="footnote text"/>
-    <w:basedOn w:val="a"/>
-    <w:link w:val="afd"/>
+    <w:basedOn w:val="Normal"/>
+    <w:link w:val="FootnoteTextChar"/>
     <w:uiPriority w:val="99"/>
     <w:unhideWhenUsed/>
     <w:rsid w:val="000E59F9"/>
@@ -7126,10 +7366,10 @@
       <w:lang w:eastAsia="ru-RU"/>
     </w:rPr>
   </w:style>
-  <w:style w:type="character" w:customStyle="1" w:styleId="afd">
-    <w:name w:val="Текст сноски Знак"/>
-    <w:basedOn w:val="a1"/>
-    <w:link w:val="afc"/>
+  <w:style w:type="character" w:customStyle="1" w:styleId="FootnoteTextChar">
+    <w:name w:val="Footnote Text Char"/>
+    <w:basedOn w:val="DefaultParagraphFont"/>
+    <w:link w:val="FootnoteText"/>
     <w:uiPriority w:val="99"/>
     <w:rsid w:val="000E59F9"/>
     <w:rPr>
@@ -7139,7 +7379,7 @@
       <w:lang w:eastAsia="ru-RU"/>
     </w:rPr>
   </w:style>
-  <w:style w:type="character" w:styleId="afe">
+  <w:style w:type="character" w:styleId="FootnoteReference">
     <w:name w:val="footnote reference"/>
     <w:uiPriority w:val="99"/>
     <w:unhideWhenUsed/>
@@ -7150,7 +7390,7 @@
   </w:style>
   <w:style w:type="paragraph" w:customStyle="1" w:styleId="msonormal0">
     <w:name w:val="msonormal"/>
-    <w:basedOn w:val="a"/>
+    <w:basedOn w:val="Normal"/>
     <w:rsid w:val="000E59F9"/>
     <w:pPr>
       <w:spacing w:before="100" w:beforeAutospacing="1" w:after="100" w:afterAutospacing="1" w:line="240" w:lineRule="auto"/>
@@ -7162,10 +7402,10 @@
       <w:lang w:eastAsia="ru-RU"/>
     </w:rPr>
   </w:style>
-  <w:style w:type="character" w:customStyle="1" w:styleId="HTML">
-    <w:name w:val="Стандартный HTML Знак"/>
-    <w:basedOn w:val="a1"/>
-    <w:link w:val="HTML0"/>
+  <w:style w:type="character" w:customStyle="1" w:styleId="HTMLPreformattedChar">
+    <w:name w:val="HTML Preformatted Char"/>
+    <w:basedOn w:val="DefaultParagraphFont"/>
+    <w:link w:val="HTMLPreformatted"/>
     <w:uiPriority w:val="99"/>
     <w:semiHidden/>
     <w:rsid w:val="000E59F9"/>
@@ -7176,10 +7416,10 @@
       <w:lang w:eastAsia="ru-RU"/>
     </w:rPr>
   </w:style>
-  <w:style w:type="paragraph" w:styleId="HTML0">
+  <w:style w:type="paragraph" w:styleId="HTMLPreformatted">
     <w:name w:val="HTML Preformatted"/>
-    <w:basedOn w:val="a"/>
-    <w:link w:val="HTML"/>
+    <w:basedOn w:val="Normal"/>
+    <w:link w:val="HTMLPreformattedChar"/>
     <w:uiPriority w:val="99"/>
     <w:semiHidden/>
     <w:unhideWhenUsed/>
@@ -7212,9 +7452,9 @@
       <w:lang w:eastAsia="ru-RU"/>
     </w:rPr>
   </w:style>
-  <w:style w:type="paragraph" w:customStyle="1" w:styleId="aff">
+  <w:style w:type="paragraph" w:customStyle="1" w:styleId="a3">
     <w:name w:val="ОСНОВНОЙ"/>
-    <w:basedOn w:val="aff0"/>
+    <w:basedOn w:val="BodyText"/>
     <w:qFormat/>
     <w:rsid w:val="000E59F9"/>
     <w:pPr>
@@ -7229,10 +7469,10 @@
       <w:lang w:eastAsia="ru-RU"/>
     </w:rPr>
   </w:style>
-  <w:style w:type="paragraph" w:styleId="aff0">
+  <w:style w:type="paragraph" w:styleId="BodyText">
     <w:name w:val="Body Text"/>
-    <w:basedOn w:val="a"/>
-    <w:link w:val="aff1"/>
+    <w:basedOn w:val="Normal"/>
+    <w:link w:val="BodyTextChar"/>
     <w:uiPriority w:val="99"/>
     <w:semiHidden/>
     <w:unhideWhenUsed/>
@@ -7241,27 +7481,27 @@
       <w:spacing w:after="120"/>
     </w:pPr>
   </w:style>
-  <w:style w:type="character" w:customStyle="1" w:styleId="aff1">
-    <w:name w:val="Основной текст Знак"/>
-    <w:basedOn w:val="a1"/>
-    <w:link w:val="aff0"/>
+  <w:style w:type="character" w:customStyle="1" w:styleId="BodyTextChar">
+    <w:name w:val="Body Text Char"/>
+    <w:basedOn w:val="DefaultParagraphFont"/>
+    <w:link w:val="BodyText"/>
     <w:uiPriority w:val="99"/>
     <w:semiHidden/>
     <w:rsid w:val="000E59F9"/>
   </w:style>
-  <w:style w:type="paragraph" w:customStyle="1" w:styleId="aff2">
+  <w:style w:type="paragraph" w:customStyle="1" w:styleId="a4">
     <w:name w:val="перчисление"/>
-    <w:basedOn w:val="aff"/>
+    <w:basedOn w:val="a3"/>
     <w:qFormat/>
     <w:rsid w:val="000E59F9"/>
     <w:pPr>
       <w:ind w:left="1571" w:hanging="360"/>
     </w:pPr>
   </w:style>
-  <w:style w:type="character" w:customStyle="1" w:styleId="40">
-    <w:name w:val="Заголовок 4 Знак"/>
-    <w:basedOn w:val="a1"/>
-    <w:link w:val="4"/>
+  <w:style w:type="character" w:customStyle="1" w:styleId="Heading4Char">
+    <w:name w:val="Heading 4 Char"/>
+    <w:basedOn w:val="DefaultParagraphFont"/>
+    <w:link w:val="Heading4"/>
     <w:uiPriority w:val="9"/>
     <w:rsid w:val="000A0034"/>
     <w:rPr>
@@ -7271,17 +7511,17 @@
       <w:szCs w:val="18"/>
     </w:rPr>
   </w:style>
-  <w:style w:type="numbering" w:customStyle="1" w:styleId="14">
+  <w:style w:type="numbering" w:customStyle="1" w:styleId="12">
     <w:name w:val="Нет списка1"/>
-    <w:next w:val="a3"/>
+    <w:next w:val="NoList"/>
     <w:uiPriority w:val="99"/>
     <w:semiHidden/>
     <w:unhideWhenUsed/>
     <w:rsid w:val="00EE5283"/>
   </w:style>
-  <w:style w:type="character" w:customStyle="1" w:styleId="15">
+  <w:style w:type="character" w:customStyle="1" w:styleId="13">
     <w:name w:val="Просмотренная гиперссылка1"/>
-    <w:basedOn w:val="a1"/>
+    <w:basedOn w:val="DefaultParagraphFont"/>
     <w:uiPriority w:val="99"/>
     <w:semiHidden/>
     <w:unhideWhenUsed/>
@@ -7291,17 +7531,17 @@
       <w:u w:val="single"/>
     </w:rPr>
   </w:style>
-  <w:style w:type="character" w:customStyle="1" w:styleId="afb">
-    <w:name w:val="Абзац списка Знак"/>
-    <w:aliases w:val="Плюсы/Минусы Знак"/>
-    <w:link w:val="afa"/>
+  <w:style w:type="character" w:customStyle="1" w:styleId="ListParagraphChar">
+    <w:name w:val="List Paragraph Char"/>
+    <w:aliases w:val="Плюсы/Минусы Char"/>
+    <w:link w:val="ListParagraph"/>
     <w:uiPriority w:val="34"/>
     <w:locked/>
     <w:rsid w:val="00EE5283"/>
   </w:style>
-  <w:style w:type="character" w:customStyle="1" w:styleId="23">
+  <w:style w:type="character" w:customStyle="1" w:styleId="20">
     <w:name w:val="Неразрешенное упоминание2"/>
-    <w:basedOn w:val="a1"/>
+    <w:basedOn w:val="DefaultParagraphFont"/>
     <w:uiPriority w:val="99"/>
     <w:semiHidden/>
     <w:rsid w:val="00EE5283"/>
@@ -7310,10 +7550,10 @@
       <w:shd w:val="clear" w:color="auto" w:fill="E1DFDD"/>
     </w:rPr>
   </w:style>
-  <w:style w:type="table" w:customStyle="1" w:styleId="32">
+  <w:style w:type="table" w:customStyle="1" w:styleId="3">
     <w:name w:val="Сетка таблицы3"/>
-    <w:basedOn w:val="a2"/>
-    <w:next w:val="af9"/>
+    <w:basedOn w:val="TableNormal"/>
+    <w:next w:val="TableGrid"/>
     <w:uiPriority w:val="59"/>
     <w:rsid w:val="00EE5283"/>
     <w:pPr>
@@ -7335,7 +7575,7 @@
   </w:style>
   <w:style w:type="table" w:customStyle="1" w:styleId="120">
     <w:name w:val="Сетка таблицы12"/>
-    <w:basedOn w:val="a2"/>
+    <w:basedOn w:val="TableNormal"/>
     <w:uiPriority w:val="39"/>
     <w:rsid w:val="00EE5283"/>
     <w:pPr>
@@ -7357,9 +7597,9 @@
       </w:tblBorders>
     </w:tblPr>
   </w:style>
-  <w:style w:type="table" w:customStyle="1" w:styleId="210">
+  <w:style w:type="table" w:customStyle="1" w:styleId="21">
     <w:name w:val="Сетка таблицы21"/>
-    <w:basedOn w:val="a2"/>
+    <w:basedOn w:val="TableNormal"/>
     <w:uiPriority w:val="59"/>
     <w:rsid w:val="00EE5283"/>
     <w:pPr>
@@ -7381,7 +7621,7 @@
   </w:style>
   <w:style w:type="table" w:customStyle="1" w:styleId="111">
     <w:name w:val="Сетка таблицы111"/>
-    <w:basedOn w:val="a2"/>
+    <w:basedOn w:val="TableNormal"/>
     <w:uiPriority w:val="39"/>
     <w:rsid w:val="00EE5283"/>
     <w:pPr>
@@ -7403,9 +7643,9 @@
       </w:tblBorders>
     </w:tblPr>
   </w:style>
-  <w:style w:type="character" w:styleId="aff3">
+  <w:style w:type="character" w:styleId="FollowedHyperlink">
     <w:name w:val="FollowedHyperlink"/>
-    <w:basedOn w:val="a1"/>
+    <w:basedOn w:val="DefaultParagraphFont"/>
     <w:uiPriority w:val="99"/>
     <w:semiHidden/>
     <w:unhideWhenUsed/>
@@ -7415,10 +7655,10 @@
       <w:u w:val="single"/>
     </w:rPr>
   </w:style>
-  <w:style w:type="table" w:customStyle="1" w:styleId="41">
+  <w:style w:type="table" w:customStyle="1" w:styleId="4">
     <w:name w:val="Сетка таблицы4"/>
-    <w:basedOn w:val="a2"/>
-    <w:next w:val="af9"/>
+    <w:basedOn w:val="TableNormal"/>
+    <w:next w:val="TableGrid"/>
     <w:uiPriority w:val="39"/>
     <w:rsid w:val="004C4C0D"/>
     <w:pPr>
@@ -7441,7 +7681,7 @@
   </w:style>
   <w:style w:type="character" w:customStyle="1" w:styleId="MTEquationSection">
     <w:name w:val="MTEquationSection"/>
-    <w:basedOn w:val="a1"/>
+    <w:basedOn w:val="DefaultParagraphFont"/>
     <w:rsid w:val="00B210B9"/>
     <w:rPr>
       <w:rFonts w:ascii="Times New Roman" w:eastAsia="Times New Roman" w:hAnsi="Times New Roman" w:cs="Times New Roman"/>
@@ -7454,8 +7694,8 @@
   </w:style>
   <w:style w:type="paragraph" w:customStyle="1" w:styleId="MTDisplayEquation">
     <w:name w:val="MTDisplayEquation"/>
-    <w:basedOn w:val="a0"/>
-    <w:next w:val="a"/>
+    <w:basedOn w:val="a"/>
+    <w:next w:val="Normal"/>
     <w:link w:val="MTDisplayEquation0"/>
     <w:rsid w:val="00B210B9"/>
     <w:pPr>
@@ -7467,7 +7707,7 @@
   </w:style>
   <w:style w:type="character" w:customStyle="1" w:styleId="MTDisplayEquation0">
     <w:name w:val="MTDisplayEquation Знак"/>
-    <w:basedOn w:val="a4"/>
+    <w:basedOn w:val="a0"/>
     <w:link w:val="MTDisplayEquation"/>
     <w:rsid w:val="00B210B9"/>
     <w:rPr>
@@ -7478,8 +7718,8 @@
   </w:style>
   <w:style w:type="table" w:customStyle="1" w:styleId="112">
     <w:name w:val="Сетка таблицы112"/>
-    <w:basedOn w:val="a2"/>
-    <w:next w:val="af9"/>
+    <w:basedOn w:val="TableNormal"/>
+    <w:next w:val="TableGrid"/>
     <w:uiPriority w:val="39"/>
     <w:rsid w:val="005B3EA9"/>
     <w:pPr>
@@ -7504,7 +7744,7 @@
   </w:style>
   <w:style w:type="character" w:customStyle="1" w:styleId="fontstyle01">
     <w:name w:val="fontstyle01"/>
-    <w:basedOn w:val="a1"/>
+    <w:basedOn w:val="DefaultParagraphFont"/>
     <w:rsid w:val="007C35E9"/>
     <w:rPr>
       <w:rFonts w:ascii="Times New Roman" w:hAnsi="Times New Roman" w:cs="Times New Roman" w:hint="default"/>
@@ -7519,7 +7759,7 @@
   </w:style>
   <w:style w:type="character" w:customStyle="1" w:styleId="fontstyle21">
     <w:name w:val="fontstyle21"/>
-    <w:basedOn w:val="a1"/>
+    <w:basedOn w:val="DefaultParagraphFont"/>
     <w:rsid w:val="007C35E9"/>
     <w:rPr>
       <w:rFonts w:ascii="Times New Roman" w:hAnsi="Times New Roman" w:cs="Times New Roman" w:hint="default"/>

</xml_diff>